<commit_message>
Aplicar Formato al documento
</commit_message>
<xml_diff>
--- a/CSOF5301 Analisis y Diseno de Software/Taller 4/1029 Taller 4 - Laberinto.docx
+++ b/CSOF5301 Analisis y Diseno de Software/Taller 4/1029 Taller 4 - Laberinto.docx
@@ -2694,27 +2694,7 @@
             <w:smallCaps/>
             <w:noProof/>
           </w:rPr>
-          <w:t>Lecciones Apr</w:t>
-        </w:r>
-        <w:r>
-          <w:rPr>
-            <w:rStyle w:val="Hipervnculo"/>
-            <w:rFonts w:cstheme="minorHAnsi"/>
-            <w:b/>
-            <w:smallCaps/>
-            <w:noProof/>
-          </w:rPr>
-          <w:t>e</w:t>
-        </w:r>
-        <w:r>
-          <w:rPr>
-            <w:rStyle w:val="Hipervnculo"/>
-            <w:rFonts w:cstheme="minorHAnsi"/>
-            <w:b/>
-            <w:smallCaps/>
-            <w:noProof/>
-          </w:rPr>
-          <w:t>ndidas</w:t>
+          <w:t>Lecciones Aprendidas</w:t>
         </w:r>
         <w:r>
           <w:rPr>
@@ -5871,7 +5851,7 @@
                     <a:blip r:embed="rId10">
                       <a:extLst>
                         <a:ext uri="{28A0092B-C50C-407E-A947-70E740481C1C}">
-                          <a14:useLocalDpi xmlns:a14="http://schemas.microsoft.com/office/drawing/2010/main" xmlns:wps="http://schemas.microsoft.com/office/word/2010/wordprocessingShape" xmlns:wpi="http://schemas.microsoft.com/office/word/2010/wordprocessingInk" xmlns:wpg="http://schemas.microsoft.com/office/word/2010/wordprocessingGroup" xmlns:w14="http://schemas.microsoft.com/office/word/2010/wordml" xmlns:w="http://schemas.openxmlformats.org/wordprocessingml/2006/main" xmlns:w10="urn:schemas-microsoft-com:office:word" xmlns:wp14="http://schemas.microsoft.com/office/word/2010/wordprocessingDrawing" xmlns:v="urn:schemas-microsoft-com:vml" xmlns:o="urn:schemas-microsoft-com:office:office" xmlns:mc="http://schemas.openxmlformats.org/markup-compatibility/2006" xmlns:wpc="http://schemas.microsoft.com/office/word/2010/wordprocessingCanvas" xmlns="" val="0"/>
+                          <a14:useLocalDpi xmlns="" xmlns:wpc="http://schemas.microsoft.com/office/word/2010/wordprocessingCanvas" xmlns:mc="http://schemas.openxmlformats.org/markup-compatibility/2006" xmlns:o="urn:schemas-microsoft-com:office:office" xmlns:v="urn:schemas-microsoft-com:vml" xmlns:wp14="http://schemas.microsoft.com/office/word/2010/wordprocessingDrawing" xmlns:w10="urn:schemas-microsoft-com:office:word" xmlns:w="http://schemas.openxmlformats.org/wordprocessingml/2006/main" xmlns:w14="http://schemas.microsoft.com/office/word/2010/wordml" xmlns:wpg="http://schemas.microsoft.com/office/word/2010/wordprocessingGroup" xmlns:wpi="http://schemas.microsoft.com/office/word/2010/wordprocessingInk" xmlns:wps="http://schemas.microsoft.com/office/word/2010/wordprocessingShape" xmlns:a14="http://schemas.microsoft.com/office/drawing/2010/main" val="0"/>
                         </a:ext>
                       </a:extLst>
                     </a:blip>
@@ -6027,23 +6007,7 @@
           <w:rFonts w:cstheme="minorHAnsi"/>
           <w:szCs w:val="22"/>
         </w:rPr>
-        <w:t xml:space="preserve">Un jugador se encuentra en alguno de los siguientes estados de acuerdo a las acciones que se realicen durante </w:t>
-      </w:r>
-      <w:proofErr w:type="gramStart"/>
-      <w:r>
-        <w:rPr>
-          <w:rFonts w:cstheme="minorHAnsi"/>
-          <w:szCs w:val="22"/>
-        </w:rPr>
-        <w:t>el</w:t>
-      </w:r>
-      <w:proofErr w:type="gramEnd"/>
-      <w:r>
-        <w:rPr>
-          <w:rFonts w:cstheme="minorHAnsi"/>
-          <w:szCs w:val="22"/>
-        </w:rPr>
-        <w:t xml:space="preserve"> juego</w:t>
+        <w:t>Un jugador se encuentra en alguno de los siguientes estados de acuerdo a las acciones que se realicen durante el juego</w:t>
       </w:r>
       <w:r>
         <w:rPr>
@@ -6393,7 +6357,7 @@
                     <a:blip r:embed="rId11">
                       <a:extLst>
                         <a:ext uri="{28A0092B-C50C-407E-A947-70E740481C1C}">
-                          <a14:useLocalDpi xmlns:a14="http://schemas.microsoft.com/office/drawing/2010/main" xmlns:wps="http://schemas.microsoft.com/office/word/2010/wordprocessingShape" xmlns:wpi="http://schemas.microsoft.com/office/word/2010/wordprocessingInk" xmlns:wpg="http://schemas.microsoft.com/office/word/2010/wordprocessingGroup" xmlns:w14="http://schemas.microsoft.com/office/word/2010/wordml" xmlns:w="http://schemas.openxmlformats.org/wordprocessingml/2006/main" xmlns:w10="urn:schemas-microsoft-com:office:word" xmlns:wp14="http://schemas.microsoft.com/office/word/2010/wordprocessingDrawing" xmlns:v="urn:schemas-microsoft-com:vml" xmlns:o="urn:schemas-microsoft-com:office:office" xmlns:mc="http://schemas.openxmlformats.org/markup-compatibility/2006" xmlns:wpc="http://schemas.microsoft.com/office/word/2010/wordprocessingCanvas" xmlns="" val="0"/>
+                          <a14:useLocalDpi xmlns="" xmlns:wpc="http://schemas.microsoft.com/office/word/2010/wordprocessingCanvas" xmlns:mc="http://schemas.openxmlformats.org/markup-compatibility/2006" xmlns:o="urn:schemas-microsoft-com:office:office" xmlns:v="urn:schemas-microsoft-com:vml" xmlns:wp14="http://schemas.microsoft.com/office/word/2010/wordprocessingDrawing" xmlns:w10="urn:schemas-microsoft-com:office:word" xmlns:w="http://schemas.openxmlformats.org/wordprocessingml/2006/main" xmlns:w14="http://schemas.microsoft.com/office/word/2010/wordml" xmlns:wpg="http://schemas.microsoft.com/office/word/2010/wordprocessingGroup" xmlns:wpi="http://schemas.microsoft.com/office/word/2010/wordprocessingInk" xmlns:wps="http://schemas.microsoft.com/office/word/2010/wordprocessingShape" xmlns:a14="http://schemas.microsoft.com/office/drawing/2010/main" val="0"/>
                         </a:ext>
                       </a:extLst>
                     </a:blip>
@@ -6576,7 +6540,7 @@
                     <a:blip r:embed="rId12">
                       <a:extLst>
                         <a:ext uri="{28A0092B-C50C-407E-A947-70E740481C1C}">
-                          <a14:useLocalDpi xmlns:a14="http://schemas.microsoft.com/office/drawing/2010/main" xmlns:wps="http://schemas.microsoft.com/office/word/2010/wordprocessingShape" xmlns:wpi="http://schemas.microsoft.com/office/word/2010/wordprocessingInk" xmlns:wpg="http://schemas.microsoft.com/office/word/2010/wordprocessingGroup" xmlns:w14="http://schemas.microsoft.com/office/word/2010/wordml" xmlns:w="http://schemas.openxmlformats.org/wordprocessingml/2006/main" xmlns:w10="urn:schemas-microsoft-com:office:word" xmlns:wp14="http://schemas.microsoft.com/office/word/2010/wordprocessingDrawing" xmlns:v="urn:schemas-microsoft-com:vml" xmlns:o="urn:schemas-microsoft-com:office:office" xmlns:mc="http://schemas.openxmlformats.org/markup-compatibility/2006" xmlns:wpc="http://schemas.microsoft.com/office/word/2010/wordprocessingCanvas" xmlns="" val="0"/>
+                          <a14:useLocalDpi xmlns="" xmlns:wpc="http://schemas.microsoft.com/office/word/2010/wordprocessingCanvas" xmlns:mc="http://schemas.openxmlformats.org/markup-compatibility/2006" xmlns:o="urn:schemas-microsoft-com:office:office" xmlns:v="urn:schemas-microsoft-com:vml" xmlns:wp14="http://schemas.microsoft.com/office/word/2010/wordprocessingDrawing" xmlns:w10="urn:schemas-microsoft-com:office:word" xmlns:w="http://schemas.openxmlformats.org/wordprocessingml/2006/main" xmlns:w14="http://schemas.microsoft.com/office/word/2010/wordml" xmlns:wpg="http://schemas.microsoft.com/office/word/2010/wordprocessingGroup" xmlns:wpi="http://schemas.microsoft.com/office/word/2010/wordprocessingInk" xmlns:wps="http://schemas.microsoft.com/office/word/2010/wordprocessingShape" xmlns:a14="http://schemas.microsoft.com/office/drawing/2010/main" val="0"/>
                         </a:ext>
                       </a:extLst>
                     </a:blip>
@@ -6741,7 +6705,7 @@
                     <a:blip r:embed="rId13">
                       <a:extLst>
                         <a:ext uri="{28A0092B-C50C-407E-A947-70E740481C1C}">
-                          <a14:useLocalDpi xmlns:a14="http://schemas.microsoft.com/office/drawing/2010/main" xmlns:wps="http://schemas.microsoft.com/office/word/2010/wordprocessingShape" xmlns:wpi="http://schemas.microsoft.com/office/word/2010/wordprocessingInk" xmlns:wpg="http://schemas.microsoft.com/office/word/2010/wordprocessingGroup" xmlns:w14="http://schemas.microsoft.com/office/word/2010/wordml" xmlns:w="http://schemas.openxmlformats.org/wordprocessingml/2006/main" xmlns:w10="urn:schemas-microsoft-com:office:word" xmlns:wp14="http://schemas.microsoft.com/office/word/2010/wordprocessingDrawing" xmlns:v="urn:schemas-microsoft-com:vml" xmlns:o="urn:schemas-microsoft-com:office:office" xmlns:mc="http://schemas.openxmlformats.org/markup-compatibility/2006" xmlns:wpc="http://schemas.microsoft.com/office/word/2010/wordprocessingCanvas" xmlns="" val="0"/>
+                          <a14:useLocalDpi xmlns="" xmlns:wpc="http://schemas.microsoft.com/office/word/2010/wordprocessingCanvas" xmlns:mc="http://schemas.openxmlformats.org/markup-compatibility/2006" xmlns:o="urn:schemas-microsoft-com:office:office" xmlns:v="urn:schemas-microsoft-com:vml" xmlns:wp14="http://schemas.microsoft.com/office/word/2010/wordprocessingDrawing" xmlns:w10="urn:schemas-microsoft-com:office:word" xmlns:w="http://schemas.openxmlformats.org/wordprocessingml/2006/main" xmlns:w14="http://schemas.microsoft.com/office/word/2010/wordml" xmlns:wpg="http://schemas.microsoft.com/office/word/2010/wordprocessingGroup" xmlns:wpi="http://schemas.microsoft.com/office/word/2010/wordprocessingInk" xmlns:wps="http://schemas.microsoft.com/office/word/2010/wordprocessingShape" xmlns:a14="http://schemas.microsoft.com/office/drawing/2010/main" val="0"/>
                         </a:ext>
                       </a:extLst>
                     </a:blip>
@@ -6883,7 +6847,7 @@
                     <a:blip r:embed="rId14">
                       <a:extLst>
                         <a:ext uri="{28A0092B-C50C-407E-A947-70E740481C1C}">
-                          <a14:useLocalDpi xmlns:a14="http://schemas.microsoft.com/office/drawing/2010/main" xmlns:wps="http://schemas.microsoft.com/office/word/2010/wordprocessingShape" xmlns:wpi="http://schemas.microsoft.com/office/word/2010/wordprocessingInk" xmlns:wpg="http://schemas.microsoft.com/office/word/2010/wordprocessingGroup" xmlns:w14="http://schemas.microsoft.com/office/word/2010/wordml" xmlns:w="http://schemas.openxmlformats.org/wordprocessingml/2006/main" xmlns:w10="urn:schemas-microsoft-com:office:word" xmlns:wp14="http://schemas.microsoft.com/office/word/2010/wordprocessingDrawing" xmlns:v="urn:schemas-microsoft-com:vml" xmlns:o="urn:schemas-microsoft-com:office:office" xmlns:mc="http://schemas.openxmlformats.org/markup-compatibility/2006" xmlns:wpc="http://schemas.microsoft.com/office/word/2010/wordprocessingCanvas" xmlns="" val="0"/>
+                          <a14:useLocalDpi xmlns="" xmlns:wpc="http://schemas.microsoft.com/office/word/2010/wordprocessingCanvas" xmlns:mc="http://schemas.openxmlformats.org/markup-compatibility/2006" xmlns:o="urn:schemas-microsoft-com:office:office" xmlns:v="urn:schemas-microsoft-com:vml" xmlns:wp14="http://schemas.microsoft.com/office/word/2010/wordprocessingDrawing" xmlns:w10="urn:schemas-microsoft-com:office:word" xmlns:w="http://schemas.openxmlformats.org/wordprocessingml/2006/main" xmlns:w14="http://schemas.microsoft.com/office/word/2010/wordml" xmlns:wpg="http://schemas.microsoft.com/office/word/2010/wordprocessingGroup" xmlns:wpi="http://schemas.microsoft.com/office/word/2010/wordprocessingInk" xmlns:wps="http://schemas.microsoft.com/office/word/2010/wordprocessingShape" xmlns:a14="http://schemas.microsoft.com/office/drawing/2010/main" val="0"/>
                         </a:ext>
                       </a:extLst>
                     </a:blip>
@@ -7039,7 +7003,7 @@
                     <a:blip r:embed="rId15">
                       <a:extLst>
                         <a:ext uri="{28A0092B-C50C-407E-A947-70E740481C1C}">
-                          <a14:useLocalDpi xmlns:a14="http://schemas.microsoft.com/office/drawing/2010/main" xmlns:wps="http://schemas.microsoft.com/office/word/2010/wordprocessingShape" xmlns:wpi="http://schemas.microsoft.com/office/word/2010/wordprocessingInk" xmlns:wpg="http://schemas.microsoft.com/office/word/2010/wordprocessingGroup" xmlns:w14="http://schemas.microsoft.com/office/word/2010/wordml" xmlns:w="http://schemas.openxmlformats.org/wordprocessingml/2006/main" xmlns:w10="urn:schemas-microsoft-com:office:word" xmlns:wp14="http://schemas.microsoft.com/office/word/2010/wordprocessingDrawing" xmlns:v="urn:schemas-microsoft-com:vml" xmlns:o="urn:schemas-microsoft-com:office:office" xmlns:mc="http://schemas.openxmlformats.org/markup-compatibility/2006" xmlns:wpc="http://schemas.microsoft.com/office/word/2010/wordprocessingCanvas" xmlns="" val="0"/>
+                          <a14:useLocalDpi xmlns="" xmlns:wpc="http://schemas.microsoft.com/office/word/2010/wordprocessingCanvas" xmlns:mc="http://schemas.openxmlformats.org/markup-compatibility/2006" xmlns:o="urn:schemas-microsoft-com:office:office" xmlns:v="urn:schemas-microsoft-com:vml" xmlns:wp14="http://schemas.microsoft.com/office/word/2010/wordprocessingDrawing" xmlns:w10="urn:schemas-microsoft-com:office:word" xmlns:w="http://schemas.openxmlformats.org/wordprocessingml/2006/main" xmlns:w14="http://schemas.microsoft.com/office/word/2010/wordml" xmlns:wpg="http://schemas.microsoft.com/office/word/2010/wordprocessingGroup" xmlns:wpi="http://schemas.microsoft.com/office/word/2010/wordprocessingInk" xmlns:wps="http://schemas.microsoft.com/office/word/2010/wordprocessingShape" xmlns:a14="http://schemas.microsoft.com/office/drawing/2010/main" val="0"/>
                         </a:ext>
                       </a:extLst>
                     </a:blip>
@@ -9730,6 +9694,9 @@
         <w:jc w:val="center"/>
       </w:pPr>
       <w:r>
+        <w:rPr>
+          <w:noProof/>
+        </w:rPr>
         <w:drawing>
           <wp:inline distT="0" distB="0" distL="0" distR="0">
             <wp:extent cx="3714503" cy="2648197"/>
@@ -12359,6 +12326,9 @@
         <w:jc w:val="center"/>
       </w:pPr>
       <w:r>
+        <w:rPr>
+          <w:noProof/>
+        </w:rPr>
         <w:drawing>
           <wp:inline distT="0" distB="0" distL="0" distR="0">
             <wp:extent cx="4677418" cy="3629653"/>
@@ -12380,7 +12350,7 @@
                     <a:blip r:embed="rId18">
                       <a:extLst>
                         <a:ext uri="{28A0092B-C50C-407E-A947-70E740481C1C}">
-                          <a14:useLocalDpi xmlns:a14="http://schemas.microsoft.com/office/drawing/2010/main" xmlns:wps="http://schemas.microsoft.com/office/word/2010/wordprocessingShape" xmlns:wpi="http://schemas.microsoft.com/office/word/2010/wordprocessingInk" xmlns:wpg="http://schemas.microsoft.com/office/word/2010/wordprocessingGroup" xmlns:w14="http://schemas.microsoft.com/office/word/2010/wordml" xmlns:w="http://schemas.openxmlformats.org/wordprocessingml/2006/main" xmlns:w10="urn:schemas-microsoft-com:office:word" xmlns:wp14="http://schemas.microsoft.com/office/word/2010/wordprocessingDrawing" xmlns:v="urn:schemas-microsoft-com:vml" xmlns:o="urn:schemas-microsoft-com:office:office" xmlns:mc="http://schemas.openxmlformats.org/markup-compatibility/2006" xmlns:wpc="http://schemas.microsoft.com/office/word/2010/wordprocessingCanvas" xmlns="" val="0"/>
+                          <a14:useLocalDpi xmlns="" xmlns:wpc="http://schemas.microsoft.com/office/word/2010/wordprocessingCanvas" xmlns:mc="http://schemas.openxmlformats.org/markup-compatibility/2006" xmlns:o="urn:schemas-microsoft-com:office:office" xmlns:v="urn:schemas-microsoft-com:vml" xmlns:wp14="http://schemas.microsoft.com/office/word/2010/wordprocessingDrawing" xmlns:w10="urn:schemas-microsoft-com:office:word" xmlns:w="http://schemas.openxmlformats.org/wordprocessingml/2006/main" xmlns:w14="http://schemas.microsoft.com/office/word/2010/wordml" xmlns:wpg="http://schemas.microsoft.com/office/word/2010/wordprocessingGroup" xmlns:wpi="http://schemas.microsoft.com/office/word/2010/wordprocessingInk" xmlns:wps="http://schemas.microsoft.com/office/word/2010/wordprocessingShape" xmlns:a14="http://schemas.microsoft.com/office/drawing/2010/main" val="0"/>
                         </a:ext>
                       </a:extLst>
                     </a:blip>
@@ -12717,7 +12687,6 @@
           <w:color w:val="auto"/>
         </w:rPr>
       </w:pPr>
-      <w:bookmarkStart w:id="8" w:name="_Toc307689059"/>
       <w:r>
         <w:rPr>
           <w:rFonts w:cstheme="minorHAnsi"/>
@@ -12752,7 +12721,7 @@
           <w:noProof/>
           <w:color w:val="auto"/>
         </w:rPr>
-        <w:t>12</w:t>
+        <w:t>10</w:t>
       </w:r>
       <w:r>
         <w:rPr>
@@ -12773,9 +12742,8 @@
           <w:rFonts w:cstheme="minorHAnsi"/>
           <w:color w:val="auto"/>
         </w:rPr>
-        <w:t>Atributos e inventario jugador</w:t>
-      </w:r>
-      <w:bookmarkEnd w:id="8"/>
+        <w:t>Atributos e inventario de un Jugador</w:t>
+      </w:r>
     </w:p>
     <w:p>
       <w:pPr>
@@ -13045,7 +13013,6 @@
           <w:color w:val="auto"/>
         </w:rPr>
       </w:pPr>
-      <w:bookmarkStart w:id="9" w:name="_Toc307689060"/>
       <w:r>
         <w:rPr>
           <w:rFonts w:cstheme="minorHAnsi"/>
@@ -13080,7 +13047,7 @@
           <w:noProof/>
           <w:color w:val="auto"/>
         </w:rPr>
-        <w:t>13</w:t>
+        <w:t>11</w:t>
       </w:r>
       <w:r>
         <w:rPr>
@@ -13101,9 +13068,8 @@
           <w:rFonts w:cstheme="minorHAnsi"/>
           <w:color w:val="auto"/>
         </w:rPr>
-        <w:t>Jugadores en laberinto</w:t>
-      </w:r>
-      <w:bookmarkEnd w:id="9"/>
+        <w:t>Jugadores en el Laberinto</w:t>
+      </w:r>
     </w:p>
     <w:p/>
     <w:p>
@@ -13136,15 +13102,12 @@
         <w:pStyle w:val="Epgrafe"/>
         <w:keepNext/>
         <w:spacing w:after="120"/>
-        <w:ind w:left="360"/>
         <w:jc w:val="center"/>
         <w:rPr>
           <w:rFonts w:cstheme="minorHAnsi"/>
-          <w:sz w:val="22"/>
-          <w:szCs w:val="22"/>
-        </w:rPr>
-      </w:pPr>
-      <w:bookmarkStart w:id="10" w:name="_Toc307689078"/>
+          <w:color w:val="auto"/>
+        </w:rPr>
+      </w:pPr>
       <w:r>
         <w:rPr>
           <w:rFonts w:cstheme="minorHAnsi"/>
@@ -13179,7 +13142,7 @@
           <w:noProof/>
           <w:color w:val="auto"/>
         </w:rPr>
-        <w:t>8</w:t>
+        <w:t>4</w:t>
       </w:r>
       <w:r>
         <w:rPr>
@@ -13200,9 +13163,8 @@
           <w:rFonts w:cstheme="minorHAnsi"/>
           <w:color w:val="auto"/>
         </w:rPr>
-        <w:t>Elementos del juego</w:t>
-      </w:r>
-      <w:bookmarkEnd w:id="10"/>
+        <w:t>Elementos del Juego</w:t>
+      </w:r>
     </w:p>
     <w:tbl>
       <w:tblPr>
@@ -13237,6 +13199,7 @@
               <w:rPr>
                 <w:rFonts w:cstheme="minorHAnsi"/>
                 <w:b/>
+                <w:sz w:val="20"/>
                 <w:szCs w:val="22"/>
               </w:rPr>
             </w:pPr>
@@ -13244,6 +13207,7 @@
               <w:rPr>
                 <w:rFonts w:cstheme="minorHAnsi"/>
                 <w:b/>
+                <w:sz w:val="20"/>
                 <w:szCs w:val="22"/>
               </w:rPr>
               <w:t>Elemento</w:t>
@@ -13262,6 +13226,7 @@
               <w:rPr>
                 <w:rFonts w:cstheme="minorHAnsi"/>
                 <w:b/>
+                <w:sz w:val="20"/>
                 <w:szCs w:val="22"/>
               </w:rPr>
             </w:pPr>
@@ -13269,6 +13234,7 @@
               <w:rPr>
                 <w:rFonts w:cstheme="minorHAnsi"/>
                 <w:b/>
+                <w:sz w:val="20"/>
                 <w:szCs w:val="22"/>
               </w:rPr>
               <w:t>Definición</w:t>
@@ -13290,6 +13256,7 @@
               <w:jc w:val="center"/>
               <w:rPr>
                 <w:rFonts w:cstheme="minorHAnsi"/>
+                <w:sz w:val="20"/>
                 <w:szCs w:val="22"/>
               </w:rPr>
             </w:pPr>
@@ -13297,6 +13264,7 @@
               <w:rPr>
                 <w:rFonts w:cstheme="minorHAnsi"/>
                 <w:noProof/>
+                <w:sz w:val="20"/>
                 <w:szCs w:val="22"/>
               </w:rPr>
               <w:drawing>
@@ -13350,12 +13318,14 @@
             <w:pPr>
               <w:rPr>
                 <w:rFonts w:cstheme="minorHAnsi"/>
+                <w:sz w:val="20"/>
                 <w:szCs w:val="22"/>
               </w:rPr>
             </w:pPr>
             <w:r>
               <w:rPr>
                 <w:rFonts w:cstheme="minorHAnsi"/>
+                <w:sz w:val="20"/>
                 <w:szCs w:val="22"/>
               </w:rPr>
               <w:t>Elemento pasivo de modificación de Vida, puede haber varios elementos pasivos en una misma posición.</w:t>
@@ -13377,6 +13347,7 @@
               <w:jc w:val="center"/>
               <w:rPr>
                 <w:rFonts w:cstheme="minorHAnsi"/>
+                <w:sz w:val="20"/>
                 <w:szCs w:val="22"/>
               </w:rPr>
             </w:pPr>
@@ -13384,6 +13355,7 @@
               <w:rPr>
                 <w:rFonts w:cstheme="minorHAnsi"/>
                 <w:noProof/>
+                <w:sz w:val="20"/>
                 <w:szCs w:val="22"/>
               </w:rPr>
               <w:drawing>
@@ -13437,12 +13409,14 @@
             <w:pPr>
               <w:rPr>
                 <w:rFonts w:cstheme="minorHAnsi"/>
+                <w:sz w:val="20"/>
                 <w:szCs w:val="22"/>
               </w:rPr>
             </w:pPr>
             <w:r>
               <w:rPr>
                 <w:rFonts w:cstheme="minorHAnsi"/>
+                <w:sz w:val="20"/>
                 <w:szCs w:val="22"/>
               </w:rPr>
               <w:t>Elemento pasivo de modificación de Defensa, puede haber varios elementos pasivos en una misma posición.</w:t>
@@ -13464,6 +13438,7 @@
               <w:jc w:val="center"/>
               <w:rPr>
                 <w:rFonts w:cstheme="minorHAnsi"/>
+                <w:sz w:val="20"/>
                 <w:szCs w:val="22"/>
               </w:rPr>
             </w:pPr>
@@ -13471,6 +13446,7 @@
               <w:rPr>
                 <w:rFonts w:cstheme="minorHAnsi"/>
                 <w:noProof/>
+                <w:sz w:val="20"/>
                 <w:szCs w:val="22"/>
               </w:rPr>
               <w:drawing>
@@ -13524,12 +13500,14 @@
             <w:pPr>
               <w:rPr>
                 <w:rFonts w:cstheme="minorHAnsi"/>
+                <w:sz w:val="20"/>
                 <w:szCs w:val="22"/>
               </w:rPr>
             </w:pPr>
             <w:r>
               <w:rPr>
                 <w:rFonts w:cstheme="minorHAnsi"/>
+                <w:sz w:val="20"/>
                 <w:szCs w:val="22"/>
               </w:rPr>
               <w:t>Elemento pasivo de modificación de Ataque, puede haber varios elementos pasivos en una misma posición.</w:t>
@@ -13551,6 +13529,7 @@
               <w:jc w:val="center"/>
               <w:rPr>
                 <w:rFonts w:cstheme="minorHAnsi"/>
+                <w:sz w:val="20"/>
                 <w:szCs w:val="22"/>
               </w:rPr>
             </w:pPr>
@@ -13558,6 +13537,7 @@
               <w:rPr>
                 <w:rFonts w:cstheme="minorHAnsi"/>
                 <w:noProof/>
+                <w:sz w:val="20"/>
                 <w:szCs w:val="22"/>
               </w:rPr>
               <w:drawing>
@@ -13611,12 +13591,14 @@
             <w:pPr>
               <w:rPr>
                 <w:rFonts w:cstheme="minorHAnsi"/>
+                <w:sz w:val="20"/>
                 <w:szCs w:val="22"/>
               </w:rPr>
             </w:pPr>
             <w:r>
               <w:rPr>
                 <w:rFonts w:cstheme="minorHAnsi"/>
+                <w:sz w:val="20"/>
                 <w:szCs w:val="22"/>
               </w:rPr>
               <w:t>Elemento agresivo controlado por el sistema</w:t>
@@ -13639,6 +13621,7 @@
               <w:rPr>
                 <w:rFonts w:cstheme="minorHAnsi"/>
                 <w:noProof/>
+                <w:sz w:val="20"/>
                 <w:szCs w:val="22"/>
               </w:rPr>
             </w:pPr>
@@ -13646,6 +13629,7 @@
               <w:rPr>
                 <w:rFonts w:cstheme="minorHAnsi"/>
                 <w:noProof/>
+                <w:sz w:val="20"/>
                 <w:szCs w:val="22"/>
               </w:rPr>
               <w:drawing>
@@ -13699,12 +13683,14 @@
             <w:pPr>
               <w:rPr>
                 <w:rFonts w:cstheme="minorHAnsi"/>
+                <w:sz w:val="20"/>
                 <w:szCs w:val="22"/>
               </w:rPr>
             </w:pPr>
             <w:r>
               <w:rPr>
                 <w:rFonts w:cstheme="minorHAnsi"/>
+                <w:sz w:val="20"/>
                 <w:szCs w:val="22"/>
               </w:rPr>
               <w:t>Jugador</w:t>
@@ -13727,6 +13713,7 @@
               <w:rPr>
                 <w:rFonts w:cstheme="minorHAnsi"/>
                 <w:noProof/>
+                <w:sz w:val="20"/>
                 <w:szCs w:val="22"/>
               </w:rPr>
             </w:pPr>
@@ -13734,6 +13721,7 @@
               <w:rPr>
                 <w:rFonts w:cstheme="minorHAnsi"/>
                 <w:noProof/>
+                <w:sz w:val="20"/>
                 <w:szCs w:val="22"/>
               </w:rPr>
               <w:drawing>
@@ -13787,12 +13775,14 @@
             <w:pPr>
               <w:rPr>
                 <w:rFonts w:cstheme="minorHAnsi"/>
+                <w:sz w:val="20"/>
                 <w:szCs w:val="22"/>
               </w:rPr>
             </w:pPr>
             <w:r>
               <w:rPr>
                 <w:rFonts w:cstheme="minorHAnsi"/>
+                <w:sz w:val="20"/>
                 <w:szCs w:val="22"/>
               </w:rPr>
               <w:t>Elemento agresivo controlado por otro jugador</w:t>
@@ -13815,6 +13805,7 @@
               <w:rPr>
                 <w:rFonts w:cstheme="minorHAnsi"/>
                 <w:noProof/>
+                <w:sz w:val="20"/>
                 <w:szCs w:val="22"/>
               </w:rPr>
             </w:pPr>
@@ -13822,6 +13813,7 @@
               <w:rPr>
                 <w:rFonts w:cstheme="minorHAnsi"/>
                 <w:noProof/>
+                <w:sz w:val="20"/>
                 <w:szCs w:val="22"/>
               </w:rPr>
               <w:drawing>
@@ -13875,12 +13867,14 @@
             <w:pPr>
               <w:rPr>
                 <w:rFonts w:cstheme="minorHAnsi"/>
+                <w:sz w:val="20"/>
                 <w:szCs w:val="22"/>
               </w:rPr>
             </w:pPr>
             <w:r>
               <w:rPr>
                 <w:rFonts w:cstheme="minorHAnsi"/>
+                <w:sz w:val="20"/>
                 <w:szCs w:val="22"/>
               </w:rPr>
               <w:t>Corredor dentro del laberinto</w:t>
@@ -13916,25 +13910,14 @@
     </w:p>
     <w:p>
       <w:pPr>
-        <w:jc w:val="both"/>
-        <w:rPr>
-          <w:rFonts w:cstheme="minorHAnsi"/>
-          <w:szCs w:val="22"/>
-        </w:rPr>
-      </w:pPr>
-    </w:p>
-    <w:p>
-      <w:pPr>
         <w:jc w:val="center"/>
-        <w:rPr>
-          <w:rFonts w:cstheme="minorHAnsi"/>
-        </w:rPr>
-      </w:pPr>
-      <w:r>
-        <w:rPr>
-          <w:rFonts w:cstheme="minorHAnsi"/>
-          <w:noProof/>
-        </w:rPr>
+      </w:pPr>
+    </w:p>
+    <w:p>
+      <w:pPr>
+        <w:jc w:val="center"/>
+      </w:pPr>
+      <w:r>
         <w:lastRenderedPageBreak/>
         <w:drawing>
           <wp:inline distT="0" distB="0" distL="0" distR="0">
@@ -13979,16 +13962,6 @@
     </w:p>
     <w:p>
       <w:pPr>
-        <w:pStyle w:val="Prrafodelista"/>
-        <w:jc w:val="both"/>
-        <w:rPr>
-          <w:rFonts w:cstheme="minorHAnsi"/>
-          <w:szCs w:val="22"/>
-        </w:rPr>
-      </w:pPr>
-    </w:p>
-    <w:p>
-      <w:pPr>
         <w:pStyle w:val="Epgrafe"/>
         <w:spacing w:before="120" w:after="0"/>
         <w:jc w:val="center"/>
@@ -13997,7 +13970,6 @@
           <w:color w:val="auto"/>
         </w:rPr>
       </w:pPr>
-      <w:bookmarkStart w:id="11" w:name="_Toc307689061"/>
       <w:r>
         <w:rPr>
           <w:rFonts w:cstheme="minorHAnsi"/>
@@ -14032,7 +14004,7 @@
           <w:noProof/>
           <w:color w:val="auto"/>
         </w:rPr>
-        <w:t>14</w:t>
+        <w:t>12</w:t>
       </w:r>
       <w:r>
         <w:rPr>
@@ -14053,12 +14025,18 @@
           <w:rFonts w:cstheme="minorHAnsi"/>
           <w:color w:val="auto"/>
         </w:rPr>
-        <w:t>Visualización del laberinto</w:t>
-      </w:r>
-      <w:bookmarkEnd w:id="11"/>
-    </w:p>
-    <w:p/>
+        <w:t>Visualización del Laberinto</w:t>
+      </w:r>
+    </w:p>
     <w:bookmarkEnd w:id="4"/>
+    <w:p>
+      <w:pPr>
+        <w:jc w:val="both"/>
+        <w:rPr>
+          <w:szCs w:val="22"/>
+        </w:rPr>
+      </w:pPr>
+    </w:p>
     <w:p>
       <w:pPr>
         <w:jc w:val="both"/>
@@ -14090,6 +14068,50 @@
           <w:b/>
           <w:smallCaps/>
         </w:rPr>
+        <w:t>Manejo del Área de Influencia</w:t>
+      </w:r>
+    </w:p>
+    <w:p>
+      <w:pPr>
+        <w:jc w:val="both"/>
+      </w:pPr>
+    </w:p>
+    <w:p>
+      <w:pPr>
+        <w:jc w:val="both"/>
+      </w:pPr>
+    </w:p>
+    <w:p>
+      <w:pPr>
+        <w:jc w:val="both"/>
+        <w:rPr>
+          <w:szCs w:val="22"/>
+        </w:rPr>
+      </w:pPr>
+    </w:p>
+    <w:p>
+      <w:pPr>
+        <w:pStyle w:val="Prrafodelista"/>
+        <w:numPr>
+          <w:ilvl w:val="0"/>
+          <w:numId w:val="1"/>
+        </w:numPr>
+        <w:ind w:left="426" w:hanging="426"/>
+        <w:contextualSpacing w:val="0"/>
+        <w:jc w:val="both"/>
+        <w:outlineLvl w:val="0"/>
+        <w:rPr>
+          <w:rFonts w:cstheme="minorHAnsi"/>
+          <w:b/>
+          <w:smallCaps/>
+        </w:rPr>
+      </w:pPr>
+      <w:r>
+        <w:rPr>
+          <w:rFonts w:cstheme="minorHAnsi"/>
+          <w:b/>
+          <w:smallCaps/>
+        </w:rPr>
         <w:t>Diagrama de Despliegue</w:t>
       </w:r>
     </w:p>
@@ -14100,6 +14122,7 @@
     </w:p>
     <w:p>
       <w:pPr>
+        <w:ind w:left="-284" w:right="-234"/>
         <w:jc w:val="center"/>
         <w:rPr>
           <w:rFonts w:cstheme="minorHAnsi"/>
@@ -14114,10 +14137,11 @@
           <w:smallCaps/>
           <w:noProof/>
         </w:rPr>
+        <w:lastRenderedPageBreak/>
         <w:drawing>
           <wp:inline distT="0" distB="0" distL="0" distR="0">
-            <wp:extent cx="5667851" cy="3601448"/>
-            <wp:effectExtent l="19050" t="0" r="9049" b="0"/>
+            <wp:extent cx="6586841" cy="4197601"/>
+            <wp:effectExtent l="19050" t="0" r="4459" b="0"/>
             <wp:docPr id="2" name="Imagen 2"/>
             <wp:cNvGraphicFramePr>
               <a:graphicFrameLocks xmlns:a="http://schemas.openxmlformats.org/drawingml/2006/main" noChangeAspect="1"/>
@@ -14135,7 +14159,7 @@
                     <a:blip r:embed="rId29">
                       <a:extLst>
                         <a:ext uri="{28A0092B-C50C-407E-A947-70E740481C1C}">
-                          <a14:useLocalDpi xmlns:a14="http://schemas.microsoft.com/office/drawing/2010/main" xmlns:wps="http://schemas.microsoft.com/office/word/2010/wordprocessingShape" xmlns:wpi="http://schemas.microsoft.com/office/word/2010/wordprocessingInk" xmlns:wpg="http://schemas.microsoft.com/office/word/2010/wordprocessingGroup" xmlns:w14="http://schemas.microsoft.com/office/word/2010/wordml" xmlns:w="http://schemas.openxmlformats.org/wordprocessingml/2006/main" xmlns:w10="urn:schemas-microsoft-com:office:word" xmlns:wp14="http://schemas.microsoft.com/office/word/2010/wordprocessingDrawing" xmlns:v="urn:schemas-microsoft-com:vml" xmlns:o="urn:schemas-microsoft-com:office:office" xmlns:mc="http://schemas.openxmlformats.org/markup-compatibility/2006" xmlns:wpc="http://schemas.microsoft.com/office/word/2010/wordprocessingCanvas" xmlns="" val="0"/>
+                          <a14:useLocalDpi xmlns="" xmlns:wpc="http://schemas.microsoft.com/office/word/2010/wordprocessingCanvas" xmlns:mc="http://schemas.openxmlformats.org/markup-compatibility/2006" xmlns:o="urn:schemas-microsoft-com:office:office" xmlns:v="urn:schemas-microsoft-com:vml" xmlns:wp14="http://schemas.microsoft.com/office/word/2010/wordprocessingDrawing" xmlns:w10="urn:schemas-microsoft-com:office:word" xmlns:w="http://schemas.openxmlformats.org/wordprocessingml/2006/main" xmlns:w14="http://schemas.microsoft.com/office/word/2010/wordml" xmlns:wpg="http://schemas.microsoft.com/office/word/2010/wordprocessingGroup" xmlns:wpi="http://schemas.microsoft.com/office/word/2010/wordprocessingInk" xmlns:wps="http://schemas.microsoft.com/office/word/2010/wordprocessingShape" xmlns:a14="http://schemas.microsoft.com/office/drawing/2010/main" val="0"/>
                         </a:ext>
                       </a:extLst>
                     </a:blip>
@@ -14147,7 +14171,7 @@
                   <pic:spPr bwMode="auto">
                     <a:xfrm>
                       <a:off x="0" y="0"/>
-                      <a:ext cx="5678788" cy="3608397"/>
+                      <a:ext cx="6586841" cy="4197601"/>
                     </a:xfrm>
                     <a:prstGeom prst="rect">
                       <a:avLst/>
@@ -14174,7 +14198,6 @@
           <w:color w:val="auto"/>
         </w:rPr>
       </w:pPr>
-      <w:bookmarkStart w:id="12" w:name="_Toc307689062"/>
       <w:r>
         <w:rPr>
           <w:rFonts w:cstheme="minorHAnsi"/>
@@ -14209,7 +14232,7 @@
           <w:noProof/>
           <w:color w:val="auto"/>
         </w:rPr>
-        <w:t>15</w:t>
+        <w:t>13</w:t>
       </w:r>
       <w:r>
         <w:rPr>
@@ -14223,23 +14246,15 @@
           <w:rFonts w:cstheme="minorHAnsi"/>
           <w:color w:val="auto"/>
         </w:rPr>
-        <w:t xml:space="preserve">. Diagrama </w:t>
-      </w:r>
-      <w:r>
-        <w:rPr>
-          <w:rFonts w:cstheme="minorHAnsi"/>
-          <w:color w:val="auto"/>
-        </w:rPr>
-        <w:t>de despliegue</w:t>
-      </w:r>
-      <w:bookmarkEnd w:id="12"/>
-    </w:p>
-    <w:p>
-      <w:pPr>
-        <w:rPr>
-          <w:rFonts w:cstheme="minorHAnsi"/>
-        </w:rPr>
-      </w:pPr>
+        <w:t xml:space="preserve">. </w:t>
+      </w:r>
+      <w:r>
+        <w:rPr>
+          <w:rFonts w:cstheme="minorHAnsi"/>
+          <w:color w:val="auto"/>
+        </w:rPr>
+        <w:t>Diagrama de Despliegue</w:t>
+      </w:r>
     </w:p>
     <w:p>
       <w:pPr>
@@ -14248,6 +14263,22 @@
           <w:rFonts w:cstheme="minorHAnsi"/>
         </w:rPr>
       </w:pPr>
+    </w:p>
+    <w:p>
+      <w:pPr>
+        <w:jc w:val="both"/>
+        <w:rPr>
+          <w:rFonts w:cstheme="minorHAnsi"/>
+        </w:rPr>
+      </w:pPr>
+    </w:p>
+    <w:p>
+      <w:pPr>
+        <w:jc w:val="both"/>
+        <w:rPr>
+          <w:rFonts w:cstheme="minorHAnsi"/>
+        </w:rPr>
+      </w:pPr>
       <w:r>
         <w:rPr>
           <w:rFonts w:cstheme="minorHAnsi"/>
@@ -14390,28 +14421,20 @@
         <w:rPr>
           <w:rFonts w:cstheme="minorHAnsi"/>
         </w:rPr>
+        <w:t xml:space="preserve"> del </w:t>
+      </w:r>
+      <w:r>
+        <w:rPr>
+          <w:rFonts w:cstheme="minorHAnsi"/>
+        </w:rPr>
+        <w:t>navegador</w:t>
+      </w:r>
+      <w:r>
+        <w:rPr>
+          <w:rFonts w:cstheme="minorHAnsi"/>
+        </w:rPr>
         <w:t xml:space="preserve"> </w:t>
       </w:r>
-      <w:proofErr w:type="gramStart"/>
-      <w:r>
-        <w:rPr>
-          <w:rFonts w:cstheme="minorHAnsi"/>
-        </w:rPr>
-        <w:t xml:space="preserve">del </w:t>
-      </w:r>
-      <w:r>
-        <w:rPr>
-          <w:rFonts w:cstheme="minorHAnsi"/>
-        </w:rPr>
-        <w:t>navegadores</w:t>
-      </w:r>
-      <w:proofErr w:type="gramEnd"/>
-      <w:r>
-        <w:rPr>
-          <w:rFonts w:cstheme="minorHAnsi"/>
-        </w:rPr>
-        <w:t xml:space="preserve"> </w:t>
-      </w:r>
       <w:r>
         <w:rPr>
           <w:rFonts w:cstheme="minorHAnsi"/>
@@ -14564,14 +14587,6 @@
       </w:r>
     </w:p>
     <w:p/>
-    <w:p>
-      <w:pPr>
-        <w:jc w:val="both"/>
-        <w:rPr>
-          <w:szCs w:val="22"/>
-        </w:rPr>
-      </w:pPr>
-    </w:p>
     <w:p>
       <w:pPr>
         <w:pStyle w:val="Prrafodelista"/>
@@ -14595,66 +14610,23 @@
           <w:b/>
           <w:smallCaps/>
         </w:rPr>
-        <w:t>Manejo del Área de Influencia</w:t>
-      </w:r>
-    </w:p>
-    <w:p>
-      <w:pPr>
-        <w:jc w:val="both"/>
-      </w:pPr>
-    </w:p>
-    <w:p>
-      <w:pPr>
-        <w:jc w:val="both"/>
-      </w:pPr>
-    </w:p>
-    <w:p>
-      <w:pPr>
-        <w:jc w:val="both"/>
-        <w:rPr>
-          <w:szCs w:val="22"/>
-        </w:rPr>
-      </w:pPr>
-    </w:p>
-    <w:p>
-      <w:pPr>
-        <w:pStyle w:val="Prrafodelista"/>
-        <w:numPr>
-          <w:ilvl w:val="0"/>
-          <w:numId w:val="1"/>
-        </w:numPr>
-        <w:ind w:left="426" w:hanging="426"/>
-        <w:contextualSpacing w:val="0"/>
-        <w:jc w:val="both"/>
-        <w:outlineLvl w:val="0"/>
-        <w:rPr>
-          <w:rFonts w:cstheme="minorHAnsi"/>
-          <w:b/>
-          <w:smallCaps/>
-        </w:rPr>
-      </w:pPr>
-      <w:r>
-        <w:rPr>
-          <w:rFonts w:cstheme="minorHAnsi"/>
-          <w:b/>
-          <w:smallCaps/>
-        </w:rPr>
         <w:t>Diagrama de Clases</w:t>
       </w:r>
     </w:p>
     <w:p/>
-    <w:p/>
     <w:p>
       <w:pPr>
         <w:keepNext/>
+        <w:jc w:val="center"/>
       </w:pPr>
       <w:r>
         <w:rPr>
           <w:noProof/>
         </w:rPr>
+        <w:lastRenderedPageBreak/>
         <w:drawing>
           <wp:inline distT="0" distB="0" distL="0" distR="0">
-            <wp:extent cx="6332220" cy="4310087"/>
+            <wp:extent cx="5148430" cy="3289465"/>
             <wp:effectExtent l="19050" t="0" r="0" b="0"/>
             <wp:docPr id="20" name="Picture 1"/>
             <wp:cNvGraphicFramePr>
@@ -14673,11 +14645,11 @@
                     <a:blip r:embed="rId30">
                       <a:extLst>
                         <a:ext uri="{28A0092B-C50C-407E-A947-70E740481C1C}">
-                          <a14:useLocalDpi xmlns:a14="http://schemas.microsoft.com/office/drawing/2010/main" xmlns:wps="http://schemas.microsoft.com/office/word/2010/wordprocessingShape" xmlns:wpi="http://schemas.microsoft.com/office/word/2010/wordprocessingInk" xmlns:wpg="http://schemas.microsoft.com/office/word/2010/wordprocessingGroup" xmlns:w14="http://schemas.microsoft.com/office/word/2010/wordml" xmlns:w="http://schemas.openxmlformats.org/wordprocessingml/2006/main" xmlns:w10="urn:schemas-microsoft-com:office:word" xmlns:wp14="http://schemas.microsoft.com/office/word/2010/wordprocessingDrawing" xmlns:v="urn:schemas-microsoft-com:vml" xmlns:o="urn:schemas-microsoft-com:office:office" xmlns:mc="http://schemas.openxmlformats.org/markup-compatibility/2006" xmlns:wpc="http://schemas.microsoft.com/office/word/2010/wordprocessingCanvas" xmlns="" val="0"/>
+                          <a14:useLocalDpi xmlns="" xmlns:wpc="http://schemas.microsoft.com/office/word/2010/wordprocessingCanvas" xmlns:mc="http://schemas.openxmlformats.org/markup-compatibility/2006" xmlns:o="urn:schemas-microsoft-com:office:office" xmlns:v="urn:schemas-microsoft-com:vml" xmlns:wp14="http://schemas.microsoft.com/office/word/2010/wordprocessingDrawing" xmlns:w10="urn:schemas-microsoft-com:office:word" xmlns:w="http://schemas.openxmlformats.org/wordprocessingml/2006/main" xmlns:w14="http://schemas.microsoft.com/office/word/2010/wordml" xmlns:wpg="http://schemas.microsoft.com/office/word/2010/wordprocessingGroup" xmlns:wpi="http://schemas.microsoft.com/office/word/2010/wordprocessingInk" xmlns:wps="http://schemas.microsoft.com/office/word/2010/wordprocessingShape" xmlns:a14="http://schemas.microsoft.com/office/drawing/2010/main" val="0"/>
                         </a:ext>
                       </a:extLst>
                     </a:blip>
-                    <a:srcRect/>
+                    <a:srcRect l="3313" t="6962" r="3411" b="5380"/>
                     <a:stretch>
                       <a:fillRect/>
                     </a:stretch>
@@ -14685,7 +14657,7 @@
                   <pic:spPr bwMode="auto">
                     <a:xfrm>
                       <a:off x="0" y="0"/>
-                      <a:ext cx="6332220" cy="4310087"/>
+                      <a:ext cx="5148430" cy="3289465"/>
                     </a:xfrm>
                     <a:prstGeom prst="rect">
                       <a:avLst/>
@@ -14705,117 +14677,147 @@
     <w:p>
       <w:pPr>
         <w:pStyle w:val="Epgrafe"/>
+        <w:spacing w:before="120" w:after="0"/>
         <w:jc w:val="center"/>
         <w:rPr>
-          <w:color w:val="auto"/>
-        </w:rPr>
-      </w:pPr>
-      <w:bookmarkStart w:id="13" w:name="_Toc307689058"/>
-      <w:r>
-        <w:rPr>
+          <w:rFonts w:cstheme="minorHAnsi"/>
+          <w:color w:val="auto"/>
+        </w:rPr>
+      </w:pPr>
+      <w:r>
+        <w:rPr>
+          <w:rFonts w:cstheme="minorHAnsi"/>
           <w:color w:val="auto"/>
         </w:rPr>
         <w:t xml:space="preserve">Figura </w:t>
       </w:r>
       <w:r>
         <w:rPr>
+          <w:rFonts w:cstheme="minorHAnsi"/>
           <w:color w:val="auto"/>
         </w:rPr>
         <w:fldChar w:fldCharType="begin"/>
       </w:r>
       <w:r>
         <w:rPr>
+          <w:rFonts w:cstheme="minorHAnsi"/>
           <w:color w:val="auto"/>
         </w:rPr>
         <w:instrText xml:space="preserve"> SEQ Figura \* ARABIC </w:instrText>
       </w:r>
       <w:r>
         <w:rPr>
+          <w:rFonts w:cstheme="minorHAnsi"/>
           <w:color w:val="auto"/>
         </w:rPr>
         <w:fldChar w:fldCharType="separate"/>
       </w:r>
       <w:r>
         <w:rPr>
+          <w:rFonts w:cstheme="minorHAnsi"/>
           <w:noProof/>
           <w:color w:val="auto"/>
         </w:rPr>
-        <w:t>10</w:t>
-      </w:r>
-      <w:r>
-        <w:rPr>
+        <w:t>15</w:t>
+      </w:r>
+      <w:r>
+        <w:rPr>
+          <w:rFonts w:cstheme="minorHAnsi"/>
           <w:color w:val="auto"/>
         </w:rPr>
         <w:fldChar w:fldCharType="end"/>
       </w:r>
       <w:r>
         <w:rPr>
-          <w:color w:val="auto"/>
-        </w:rPr>
-        <w:t>. Diagrama de entidades</w:t>
-      </w:r>
-      <w:bookmarkEnd w:id="13"/>
-    </w:p>
+          <w:rFonts w:cstheme="minorHAnsi"/>
+          <w:color w:val="auto"/>
+        </w:rPr>
+        <w:t xml:space="preserve">. </w:t>
+      </w:r>
+      <w:r>
+        <w:rPr>
+          <w:rFonts w:cstheme="minorHAnsi"/>
+          <w:color w:val="auto"/>
+        </w:rPr>
+        <w:t>Diagrama de Entidades</w:t>
+      </w:r>
+    </w:p>
+    <w:p/>
     <w:p>
       <w:pPr>
         <w:pStyle w:val="Epgrafe"/>
         <w:keepNext/>
+        <w:spacing w:after="120"/>
         <w:jc w:val="center"/>
         <w:rPr>
-          <w:color w:val="auto"/>
-        </w:rPr>
-      </w:pPr>
-      <w:bookmarkStart w:id="14" w:name="_Toc307689077"/>
-      <w:r>
-        <w:rPr>
+          <w:rFonts w:cstheme="minorHAnsi"/>
+          <w:color w:val="auto"/>
+        </w:rPr>
+      </w:pPr>
+      <w:r>
+        <w:rPr>
+          <w:rFonts w:cstheme="minorHAnsi"/>
           <w:color w:val="auto"/>
         </w:rPr>
         <w:t xml:space="preserve">Tabla </w:t>
       </w:r>
       <w:r>
         <w:rPr>
+          <w:rFonts w:cstheme="minorHAnsi"/>
           <w:color w:val="auto"/>
         </w:rPr>
         <w:fldChar w:fldCharType="begin"/>
       </w:r>
       <w:r>
         <w:rPr>
+          <w:rFonts w:cstheme="minorHAnsi"/>
           <w:color w:val="auto"/>
         </w:rPr>
         <w:instrText xml:space="preserve"> SEQ Tabla \* ARABIC </w:instrText>
       </w:r>
       <w:r>
         <w:rPr>
+          <w:rFonts w:cstheme="minorHAnsi"/>
           <w:color w:val="auto"/>
         </w:rPr>
         <w:fldChar w:fldCharType="separate"/>
       </w:r>
       <w:r>
         <w:rPr>
+          <w:rFonts w:cstheme="minorHAnsi"/>
           <w:noProof/>
           <w:color w:val="auto"/>
         </w:rPr>
-        <w:t>7</w:t>
-      </w:r>
-      <w:r>
-        <w:rPr>
+        <w:t>8</w:t>
+      </w:r>
+      <w:r>
+        <w:rPr>
+          <w:rFonts w:cstheme="minorHAnsi"/>
           <w:color w:val="auto"/>
         </w:rPr>
         <w:fldChar w:fldCharType="end"/>
       </w:r>
       <w:r>
         <w:rPr>
-          <w:color w:val="auto"/>
-        </w:rPr>
-        <w:t>. Descripción de entidades</w:t>
-      </w:r>
-      <w:bookmarkEnd w:id="14"/>
+          <w:rFonts w:cstheme="minorHAnsi"/>
+          <w:color w:val="auto"/>
+        </w:rPr>
+        <w:t xml:space="preserve">. </w:t>
+      </w:r>
+      <w:r>
+        <w:rPr>
+          <w:rFonts w:cstheme="minorHAnsi"/>
+          <w:color w:val="auto"/>
+        </w:rPr>
+        <w:t>Descripción de Entidades</w:t>
+      </w:r>
     </w:p>
     <w:tbl>
       <w:tblPr>
         <w:tblStyle w:val="Tablaconcuadrcula"/>
-        <w:tblpPr w:leftFromText="141" w:rightFromText="141" w:vertAnchor="text" w:horzAnchor="margin" w:tblpXSpec="center" w:tblpY="-51"/>
         <w:tblW w:w="0" w:type="auto"/>
+        <w:jc w:val="center"/>
+        <w:tblLayout w:type="fixed"/>
         <w:tblCellMar>
           <w:top w:w="28" w:type="dxa"/>
           <w:left w:w="57" w:type="dxa"/>
@@ -14825,14 +14827,19 @@
         <w:tblLook w:val="04A0"/>
       </w:tblPr>
       <w:tblGrid>
-        <w:gridCol w:w="1127"/>
-        <w:gridCol w:w="2616"/>
-        <w:gridCol w:w="6343"/>
+        <w:gridCol w:w="1134"/>
+        <w:gridCol w:w="2552"/>
+        <w:gridCol w:w="6237"/>
       </w:tblGrid>
       <w:tr>
+        <w:trPr>
+          <w:cantSplit/>
+          <w:tblHeader/>
+          <w:jc w:val="center"/>
+        </w:trPr>
         <w:tc>
           <w:tcPr>
-            <w:tcW w:w="1127" w:type="dxa"/>
+            <w:tcW w:w="1134" w:type="dxa"/>
             <w:shd w:val="clear" w:color="auto" w:fill="B8CCE4" w:themeFill="accent1" w:themeFillTint="66"/>
             <w:vAlign w:val="center"/>
           </w:tcPr>
@@ -14840,25 +14847,22 @@
             <w:pPr>
               <w:jc w:val="center"/>
               <w:rPr>
-                <w:rFonts w:cstheme="minorHAnsi"/>
                 <w:b/>
                 <w:sz w:val="20"/>
               </w:rPr>
             </w:pPr>
             <w:r>
               <w:rPr>
-                <w:rFonts w:cstheme="minorHAnsi"/>
                 <w:b/>
                 <w:sz w:val="20"/>
               </w:rPr>
-              <w:lastRenderedPageBreak/>
               <w:t>Entidad</w:t>
             </w:r>
           </w:p>
         </w:tc>
         <w:tc>
           <w:tcPr>
-            <w:tcW w:w="2616" w:type="dxa"/>
+            <w:tcW w:w="2552" w:type="dxa"/>
             <w:shd w:val="clear" w:color="auto" w:fill="B8CCE4" w:themeFill="accent1" w:themeFillTint="66"/>
             <w:vAlign w:val="center"/>
           </w:tcPr>
@@ -14866,14 +14870,12 @@
             <w:pPr>
               <w:jc w:val="center"/>
               <w:rPr>
-                <w:rFonts w:cstheme="minorHAnsi"/>
                 <w:b/>
                 <w:sz w:val="20"/>
               </w:rPr>
             </w:pPr>
             <w:r>
               <w:rPr>
-                <w:rFonts w:cstheme="minorHAnsi"/>
                 <w:b/>
                 <w:sz w:val="20"/>
               </w:rPr>
@@ -14883,21 +14885,20 @@
         </w:tc>
         <w:tc>
           <w:tcPr>
-            <w:tcW w:w="6343" w:type="dxa"/>
+            <w:tcW w:w="6237" w:type="dxa"/>
             <w:shd w:val="clear" w:color="auto" w:fill="B8CCE4" w:themeFill="accent1" w:themeFillTint="66"/>
+            <w:vAlign w:val="center"/>
           </w:tcPr>
           <w:p>
             <w:pPr>
               <w:jc w:val="center"/>
               <w:rPr>
-                <w:rFonts w:cstheme="minorHAnsi"/>
                 <w:b/>
                 <w:sz w:val="20"/>
               </w:rPr>
             </w:pPr>
             <w:r>
               <w:rPr>
-                <w:rFonts w:cstheme="minorHAnsi"/>
                 <w:b/>
                 <w:sz w:val="20"/>
               </w:rPr>
@@ -14907,23 +14908,25 @@
         </w:tc>
       </w:tr>
       <w:tr>
+        <w:trPr>
+          <w:cantSplit/>
+          <w:jc w:val="center"/>
+        </w:trPr>
         <w:tc>
           <w:tcPr>
-            <w:tcW w:w="1127" w:type="dxa"/>
+            <w:tcW w:w="1134" w:type="dxa"/>
             <w:shd w:val="clear" w:color="auto" w:fill="DBE5F1" w:themeFill="accent1" w:themeFillTint="33"/>
+            <w:vAlign w:val="center"/>
           </w:tcPr>
           <w:p>
             <w:pPr>
-              <w:jc w:val="center"/>
-              <w:rPr>
-                <w:rFonts w:cstheme="minorHAnsi"/>
+              <w:rPr>
                 <w:b/>
                 <w:sz w:val="20"/>
               </w:rPr>
             </w:pPr>
             <w:r>
               <w:rPr>
-                <w:rFonts w:cstheme="minorHAnsi"/>
                 <w:b/>
                 <w:sz w:val="20"/>
               </w:rPr>
@@ -14933,18 +14936,17 @@
         </w:tc>
         <w:tc>
           <w:tcPr>
-            <w:tcW w:w="2616" w:type="dxa"/>
+            <w:tcW w:w="2552" w:type="dxa"/>
+            <w:vAlign w:val="center"/>
           </w:tcPr>
           <w:p>
             <w:pPr>
               <w:rPr>
-                <w:rFonts w:cstheme="minorHAnsi"/>
-                <w:sz w:val="20"/>
-              </w:rPr>
-            </w:pPr>
-            <w:r>
-              <w:rPr>
-                <w:rFonts w:cstheme="minorHAnsi"/>
+                <w:sz w:val="20"/>
+              </w:rPr>
+            </w:pPr>
+            <w:r>
+              <w:rPr>
                 <w:sz w:val="20"/>
               </w:rPr>
               <w:t>Representa el laberinto</w:t>
@@ -14953,25 +14955,23 @@
         </w:tc>
         <w:tc>
           <w:tcPr>
-            <w:tcW w:w="6343" w:type="dxa"/>
+            <w:tcW w:w="6237" w:type="dxa"/>
+            <w:vAlign w:val="center"/>
           </w:tcPr>
           <w:p>
             <w:pPr>
-              <w:pStyle w:val="Prrafodelista"/>
               <w:numPr>
                 <w:ilvl w:val="0"/>
-                <w:numId w:val="4"/>
+                <w:numId w:val="17"/>
               </w:numPr>
-              <w:ind w:left="328" w:hanging="328"/>
-              <w:rPr>
-                <w:rFonts w:cstheme="minorHAnsi"/>
+              <w:ind w:left="297" w:hanging="283"/>
+              <w:rPr>
                 <w:sz w:val="20"/>
               </w:rPr>
             </w:pPr>
             <w:proofErr w:type="spellStart"/>
             <w:r>
               <w:rPr>
-                <w:rFonts w:cstheme="minorHAnsi"/>
                 <w:b/>
                 <w:sz w:val="20"/>
               </w:rPr>
@@ -14980,7 +14980,6 @@
             <w:proofErr w:type="spellEnd"/>
             <w:r>
               <w:rPr>
-                <w:rFonts w:cstheme="minorHAnsi"/>
                 <w:b/>
                 <w:sz w:val="20"/>
               </w:rPr>
@@ -14988,7 +14987,6 @@
             </w:r>
             <w:r>
               <w:rPr>
-                <w:rFonts w:cstheme="minorHAnsi"/>
                 <w:sz w:val="20"/>
               </w:rPr>
               <w:t xml:space="preserve"> Tiempo que toma un turno de un jugador en el laberinto</w:t>
@@ -14996,20 +14994,17 @@
           </w:p>
           <w:p>
             <w:pPr>
-              <w:pStyle w:val="Prrafodelista"/>
               <w:numPr>
                 <w:ilvl w:val="0"/>
-                <w:numId w:val="4"/>
+                <w:numId w:val="17"/>
               </w:numPr>
-              <w:ind w:left="328" w:hanging="328"/>
-              <w:rPr>
-                <w:rFonts w:cstheme="minorHAnsi"/>
-                <w:sz w:val="20"/>
-              </w:rPr>
-            </w:pPr>
-            <w:r>
-              <w:rPr>
-                <w:rFonts w:cstheme="minorHAnsi"/>
+              <w:ind w:left="297" w:hanging="283"/>
+              <w:rPr>
+                <w:sz w:val="20"/>
+              </w:rPr>
+            </w:pPr>
+            <w:r>
+              <w:rPr>
                 <w:b/>
                 <w:sz w:val="20"/>
               </w:rPr>
@@ -15017,7 +15012,6 @@
             </w:r>
             <w:r>
               <w:rPr>
-                <w:rFonts w:cstheme="minorHAnsi"/>
                 <w:sz w:val="20"/>
               </w:rPr>
               <w:t xml:space="preserve"> Conjunto de corredores que contiene el laberinto</w:t>
@@ -15026,23 +15020,25 @@
         </w:tc>
       </w:tr>
       <w:tr>
+        <w:trPr>
+          <w:cantSplit/>
+          <w:jc w:val="center"/>
+        </w:trPr>
         <w:tc>
           <w:tcPr>
-            <w:tcW w:w="1127" w:type="dxa"/>
+            <w:tcW w:w="1134" w:type="dxa"/>
             <w:shd w:val="clear" w:color="auto" w:fill="DBE5F1" w:themeFill="accent1" w:themeFillTint="33"/>
+            <w:vAlign w:val="center"/>
           </w:tcPr>
           <w:p>
             <w:pPr>
-              <w:jc w:val="center"/>
-              <w:rPr>
-                <w:rFonts w:cstheme="minorHAnsi"/>
+              <w:rPr>
                 <w:b/>
                 <w:sz w:val="20"/>
               </w:rPr>
             </w:pPr>
             <w:r>
               <w:rPr>
-                <w:rFonts w:cstheme="minorHAnsi"/>
                 <w:b/>
                 <w:sz w:val="20"/>
               </w:rPr>
@@ -15052,18 +15048,17 @@
         </w:tc>
         <w:tc>
           <w:tcPr>
-            <w:tcW w:w="2616" w:type="dxa"/>
+            <w:tcW w:w="2552" w:type="dxa"/>
+            <w:vAlign w:val="center"/>
           </w:tcPr>
           <w:p>
             <w:pPr>
               <w:rPr>
-                <w:rFonts w:cstheme="minorHAnsi"/>
-                <w:sz w:val="20"/>
-              </w:rPr>
-            </w:pPr>
-            <w:r>
-              <w:rPr>
-                <w:rFonts w:cstheme="minorHAnsi"/>
+                <w:sz w:val="20"/>
+              </w:rPr>
+            </w:pPr>
+            <w:r>
+              <w:rPr>
                 <w:sz w:val="20"/>
               </w:rPr>
               <w:t>Representa un corredor del laberinto</w:t>
@@ -15072,24 +15067,23 @@
         </w:tc>
         <w:tc>
           <w:tcPr>
-            <w:tcW w:w="6343" w:type="dxa"/>
+            <w:tcW w:w="6237" w:type="dxa"/>
+            <w:vAlign w:val="center"/>
           </w:tcPr>
           <w:p>
             <w:pPr>
-              <w:pStyle w:val="Prrafodelista"/>
               <w:numPr>
                 <w:ilvl w:val="0"/>
-                <w:numId w:val="5"/>
+                <w:numId w:val="17"/>
               </w:numPr>
-              <w:rPr>
-                <w:rFonts w:cstheme="minorHAnsi"/>
+              <w:ind w:left="297" w:hanging="283"/>
+              <w:rPr>
                 <w:sz w:val="20"/>
               </w:rPr>
             </w:pPr>
             <w:proofErr w:type="spellStart"/>
             <w:r>
               <w:rPr>
-                <w:rFonts w:cstheme="minorHAnsi"/>
                 <w:b/>
                 <w:sz w:val="20"/>
               </w:rPr>
@@ -15098,7 +15092,6 @@
             <w:proofErr w:type="spellEnd"/>
             <w:r>
               <w:rPr>
-                <w:rFonts w:cstheme="minorHAnsi"/>
                 <w:b/>
                 <w:sz w:val="20"/>
               </w:rPr>
@@ -15106,7 +15099,6 @@
             </w:r>
             <w:r>
               <w:rPr>
-                <w:rFonts w:cstheme="minorHAnsi"/>
                 <w:sz w:val="20"/>
               </w:rPr>
               <w:t xml:space="preserve"> Es la coordenada de inicio del corredor</w:t>
@@ -15114,20 +15106,18 @@
           </w:p>
           <w:p>
             <w:pPr>
-              <w:pStyle w:val="Prrafodelista"/>
               <w:numPr>
                 <w:ilvl w:val="0"/>
-                <w:numId w:val="5"/>
+                <w:numId w:val="17"/>
               </w:numPr>
-              <w:rPr>
-                <w:rFonts w:cstheme="minorHAnsi"/>
+              <w:ind w:left="297" w:hanging="283"/>
+              <w:rPr>
                 <w:sz w:val="20"/>
               </w:rPr>
             </w:pPr>
             <w:proofErr w:type="spellStart"/>
             <w:r>
               <w:rPr>
-                <w:rFonts w:cstheme="minorHAnsi"/>
                 <w:b/>
                 <w:sz w:val="20"/>
               </w:rPr>
@@ -15136,7 +15126,6 @@
             <w:proofErr w:type="spellEnd"/>
             <w:r>
               <w:rPr>
-                <w:rFonts w:cstheme="minorHAnsi"/>
                 <w:b/>
                 <w:sz w:val="20"/>
               </w:rPr>
@@ -15144,7 +15133,6 @@
             </w:r>
             <w:r>
               <w:rPr>
-                <w:rFonts w:cstheme="minorHAnsi"/>
                 <w:sz w:val="20"/>
               </w:rPr>
               <w:t xml:space="preserve"> Es la coordenada de finalización del corredor</w:t>
@@ -15152,19 +15140,17 @@
           </w:p>
           <w:p>
             <w:pPr>
-              <w:pStyle w:val="Prrafodelista"/>
               <w:numPr>
                 <w:ilvl w:val="0"/>
-                <w:numId w:val="5"/>
+                <w:numId w:val="17"/>
               </w:numPr>
-              <w:rPr>
-                <w:rFonts w:cstheme="minorHAnsi"/>
-                <w:sz w:val="20"/>
-              </w:rPr>
-            </w:pPr>
-            <w:r>
-              <w:rPr>
-                <w:rFonts w:cstheme="minorHAnsi"/>
+              <w:ind w:left="297" w:hanging="283"/>
+              <w:rPr>
+                <w:sz w:val="20"/>
+              </w:rPr>
+            </w:pPr>
+            <w:r>
+              <w:rPr>
                 <w:b/>
                 <w:sz w:val="20"/>
               </w:rPr>
@@ -15172,7 +15158,6 @@
             </w:r>
             <w:r>
               <w:rPr>
-                <w:rFonts w:cstheme="minorHAnsi"/>
                 <w:sz w:val="20"/>
               </w:rPr>
               <w:t xml:space="preserve"> Conjunto de coordenadas que hacen parte de un corredor</w:t>
@@ -15181,23 +15166,25 @@
         </w:tc>
       </w:tr>
       <w:tr>
+        <w:trPr>
+          <w:cantSplit/>
+          <w:jc w:val="center"/>
+        </w:trPr>
         <w:tc>
           <w:tcPr>
-            <w:tcW w:w="1127" w:type="dxa"/>
+            <w:tcW w:w="1134" w:type="dxa"/>
             <w:shd w:val="clear" w:color="auto" w:fill="DBE5F1" w:themeFill="accent1" w:themeFillTint="33"/>
+            <w:vAlign w:val="center"/>
           </w:tcPr>
           <w:p>
             <w:pPr>
-              <w:jc w:val="center"/>
-              <w:rPr>
-                <w:rFonts w:cstheme="minorHAnsi"/>
+              <w:rPr>
                 <w:b/>
                 <w:sz w:val="20"/>
               </w:rPr>
             </w:pPr>
             <w:r>
               <w:rPr>
-                <w:rFonts w:cstheme="minorHAnsi"/>
                 <w:b/>
                 <w:sz w:val="20"/>
               </w:rPr>
@@ -15207,18 +15194,17 @@
         </w:tc>
         <w:tc>
           <w:tcPr>
-            <w:tcW w:w="2616" w:type="dxa"/>
+            <w:tcW w:w="2552" w:type="dxa"/>
+            <w:vAlign w:val="center"/>
           </w:tcPr>
           <w:p>
             <w:pPr>
               <w:rPr>
-                <w:rFonts w:cstheme="minorHAnsi"/>
-                <w:sz w:val="20"/>
-              </w:rPr>
-            </w:pPr>
-            <w:r>
-              <w:rPr>
-                <w:rFonts w:cstheme="minorHAnsi"/>
+                <w:sz w:val="20"/>
+              </w:rPr>
+            </w:pPr>
+            <w:r>
+              <w:rPr>
                 <w:sz w:val="20"/>
               </w:rPr>
               <w:t>Representa un punto en el laberinto el cual puede estar o no  ocupado por un elemento</w:t>
@@ -15227,24 +15213,23 @@
         </w:tc>
         <w:tc>
           <w:tcPr>
-            <w:tcW w:w="6343" w:type="dxa"/>
+            <w:tcW w:w="6237" w:type="dxa"/>
+            <w:vAlign w:val="center"/>
           </w:tcPr>
           <w:p>
             <w:pPr>
-              <w:pStyle w:val="Prrafodelista"/>
               <w:numPr>
                 <w:ilvl w:val="0"/>
-                <w:numId w:val="6"/>
+                <w:numId w:val="17"/>
               </w:numPr>
-              <w:rPr>
-                <w:rFonts w:cstheme="minorHAnsi"/>
+              <w:ind w:left="297" w:hanging="283"/>
+              <w:rPr>
                 <w:sz w:val="20"/>
               </w:rPr>
             </w:pPr>
             <w:proofErr w:type="spellStart"/>
             <w:r>
               <w:rPr>
-                <w:rFonts w:cstheme="minorHAnsi"/>
                 <w:b/>
                 <w:sz w:val="20"/>
               </w:rPr>
@@ -15253,7 +15238,6 @@
             <w:proofErr w:type="spellEnd"/>
             <w:r>
               <w:rPr>
-                <w:rFonts w:cstheme="minorHAnsi"/>
                 <w:b/>
                 <w:sz w:val="20"/>
               </w:rPr>
@@ -15261,7 +15245,6 @@
             </w:r>
             <w:r>
               <w:rPr>
-                <w:rFonts w:cstheme="minorHAnsi"/>
                 <w:sz w:val="20"/>
               </w:rPr>
               <w:t xml:space="preserve"> Es el valor en el eje X de la coordenada en el laberinto</w:t>
@@ -15269,20 +15252,18 @@
           </w:p>
           <w:p>
             <w:pPr>
-              <w:pStyle w:val="Prrafodelista"/>
               <w:numPr>
                 <w:ilvl w:val="0"/>
-                <w:numId w:val="6"/>
+                <w:numId w:val="17"/>
               </w:numPr>
-              <w:rPr>
-                <w:rFonts w:cstheme="minorHAnsi"/>
+              <w:ind w:left="297" w:hanging="283"/>
+              <w:rPr>
                 <w:sz w:val="20"/>
               </w:rPr>
             </w:pPr>
             <w:proofErr w:type="spellStart"/>
             <w:r>
               <w:rPr>
-                <w:rFonts w:cstheme="minorHAnsi"/>
                 <w:b/>
                 <w:sz w:val="20"/>
               </w:rPr>
@@ -15291,7 +15272,6 @@
             <w:proofErr w:type="spellEnd"/>
             <w:r>
               <w:rPr>
-                <w:rFonts w:cstheme="minorHAnsi"/>
                 <w:b/>
                 <w:sz w:val="20"/>
               </w:rPr>
@@ -15299,7 +15279,6 @@
             </w:r>
             <w:r>
               <w:rPr>
-                <w:rFonts w:cstheme="minorHAnsi"/>
                 <w:sz w:val="20"/>
               </w:rPr>
               <w:t xml:space="preserve"> Es el valor en el eje Y de la coordenada en el laberinto</w:t>
@@ -15307,20 +15286,18 @@
           </w:p>
           <w:p>
             <w:pPr>
-              <w:pStyle w:val="Prrafodelista"/>
               <w:numPr>
                 <w:ilvl w:val="0"/>
-                <w:numId w:val="6"/>
+                <w:numId w:val="17"/>
               </w:numPr>
-              <w:rPr>
-                <w:rFonts w:cstheme="minorHAnsi"/>
+              <w:ind w:left="297" w:hanging="283"/>
+              <w:rPr>
                 <w:sz w:val="20"/>
               </w:rPr>
             </w:pPr>
             <w:proofErr w:type="spellStart"/>
             <w:r>
               <w:rPr>
-                <w:rFonts w:cstheme="minorHAnsi"/>
                 <w:b/>
                 <w:sz w:val="20"/>
               </w:rPr>
@@ -15329,7 +15306,6 @@
             <w:proofErr w:type="spellEnd"/>
             <w:r>
               <w:rPr>
-                <w:rFonts w:cstheme="minorHAnsi"/>
                 <w:b/>
                 <w:sz w:val="20"/>
               </w:rPr>
@@ -15337,7 +15313,6 @@
             </w:r>
             <w:r>
               <w:rPr>
-                <w:rFonts w:cstheme="minorHAnsi"/>
                 <w:sz w:val="20"/>
               </w:rPr>
               <w:t xml:space="preserve"> Determina si el punto está o no está ocupado por otro elemento activo. Necesario para ubicar a un jugador nuevo en el laberinto</w:t>
@@ -15345,19 +15320,17 @@
           </w:p>
           <w:p>
             <w:pPr>
-              <w:pStyle w:val="Prrafodelista"/>
               <w:numPr>
                 <w:ilvl w:val="0"/>
-                <w:numId w:val="6"/>
+                <w:numId w:val="17"/>
               </w:numPr>
-              <w:rPr>
-                <w:rFonts w:cstheme="minorHAnsi"/>
-                <w:sz w:val="20"/>
-              </w:rPr>
-            </w:pPr>
-            <w:r>
-              <w:rPr>
-                <w:rFonts w:cstheme="minorHAnsi"/>
+              <w:ind w:left="297" w:hanging="283"/>
+              <w:rPr>
+                <w:sz w:val="20"/>
+              </w:rPr>
+            </w:pPr>
+            <w:r>
+              <w:rPr>
                 <w:b/>
                 <w:sz w:val="20"/>
               </w:rPr>
@@ -15365,48 +15338,33 @@
             </w:r>
             <w:r>
               <w:rPr>
-                <w:rFonts w:cstheme="minorHAnsi"/>
-                <w:sz w:val="20"/>
-              </w:rPr>
-              <w:t xml:space="preserve"> Son los elementos, activos o pasivos  que se encuentran en </w:t>
-            </w:r>
-            <w:proofErr w:type="spellStart"/>
-            <w:r>
-              <w:rPr>
-                <w:rFonts w:cstheme="minorHAnsi"/>
-                <w:sz w:val="20"/>
-              </w:rPr>
-              <w:t>el</w:t>
-            </w:r>
-            <w:proofErr w:type="spellEnd"/>
-            <w:r>
-              <w:rPr>
-                <w:rFonts w:cstheme="minorHAnsi"/>
-                <w:sz w:val="20"/>
-              </w:rPr>
-              <w:t xml:space="preserve"> la coordenada del laberinto </w:t>
+                <w:sz w:val="20"/>
+              </w:rPr>
+              <w:t xml:space="preserve"> Son los elementos, activos o pasivos  que se encuentran en la coordenada del laberinto </w:t>
             </w:r>
           </w:p>
         </w:tc>
       </w:tr>
       <w:tr>
+        <w:trPr>
+          <w:cantSplit/>
+          <w:jc w:val="center"/>
+        </w:trPr>
         <w:tc>
           <w:tcPr>
-            <w:tcW w:w="1127" w:type="dxa"/>
+            <w:tcW w:w="1134" w:type="dxa"/>
             <w:shd w:val="clear" w:color="auto" w:fill="DBE5F1" w:themeFill="accent1" w:themeFillTint="33"/>
+            <w:vAlign w:val="center"/>
           </w:tcPr>
           <w:p>
             <w:pPr>
-              <w:jc w:val="center"/>
-              <w:rPr>
-                <w:rFonts w:cstheme="minorHAnsi"/>
+              <w:rPr>
                 <w:b/>
                 <w:sz w:val="20"/>
               </w:rPr>
             </w:pPr>
             <w:r>
               <w:rPr>
-                <w:rFonts w:cstheme="minorHAnsi"/>
                 <w:b/>
                 <w:sz w:val="20"/>
               </w:rPr>
@@ -15416,18 +15374,17 @@
         </w:tc>
         <w:tc>
           <w:tcPr>
-            <w:tcW w:w="2616" w:type="dxa"/>
+            <w:tcW w:w="2552" w:type="dxa"/>
+            <w:vAlign w:val="center"/>
           </w:tcPr>
           <w:p>
             <w:pPr>
               <w:rPr>
-                <w:rFonts w:cstheme="minorHAnsi"/>
-                <w:sz w:val="20"/>
-              </w:rPr>
-            </w:pPr>
-            <w:r>
-              <w:rPr>
-                <w:rFonts w:cstheme="minorHAnsi"/>
+                <w:sz w:val="20"/>
+              </w:rPr>
+            </w:pPr>
+            <w:r>
+              <w:rPr>
                 <w:sz w:val="20"/>
               </w:rPr>
               <w:t>Representa un elemento, activo o pasivo que se encuentra en el laberinto</w:t>
@@ -15436,24 +15393,23 @@
         </w:tc>
         <w:tc>
           <w:tcPr>
-            <w:tcW w:w="6343" w:type="dxa"/>
+            <w:tcW w:w="6237" w:type="dxa"/>
+            <w:vAlign w:val="center"/>
           </w:tcPr>
           <w:p>
             <w:pPr>
-              <w:pStyle w:val="Prrafodelista"/>
               <w:numPr>
                 <w:ilvl w:val="0"/>
-                <w:numId w:val="7"/>
+                <w:numId w:val="17"/>
               </w:numPr>
-              <w:rPr>
-                <w:rFonts w:cstheme="minorHAnsi"/>
+              <w:ind w:left="297" w:hanging="283"/>
+              <w:rPr>
                 <w:sz w:val="20"/>
               </w:rPr>
             </w:pPr>
             <w:proofErr w:type="spellStart"/>
             <w:r>
               <w:rPr>
-                <w:rFonts w:cstheme="minorHAnsi"/>
                 <w:b/>
                 <w:sz w:val="20"/>
               </w:rPr>
@@ -15462,7 +15418,6 @@
             <w:proofErr w:type="spellEnd"/>
             <w:r>
               <w:rPr>
-                <w:rFonts w:cstheme="minorHAnsi"/>
                 <w:b/>
                 <w:sz w:val="20"/>
               </w:rPr>
@@ -15470,7 +15425,6 @@
             </w:r>
             <w:r>
               <w:rPr>
-                <w:rFonts w:cstheme="minorHAnsi"/>
                 <w:sz w:val="20"/>
               </w:rPr>
               <w:t xml:space="preserve"> Especifica si la instancia del elemento es un elemento pasivo o no lo es</w:t>
@@ -15478,19 +15432,17 @@
           </w:p>
           <w:p>
             <w:pPr>
-              <w:pStyle w:val="Prrafodelista"/>
               <w:numPr>
                 <w:ilvl w:val="0"/>
-                <w:numId w:val="7"/>
+                <w:numId w:val="17"/>
               </w:numPr>
-              <w:rPr>
-                <w:rFonts w:cstheme="minorHAnsi"/>
-                <w:sz w:val="20"/>
-              </w:rPr>
-            </w:pPr>
-            <w:r>
-              <w:rPr>
-                <w:rFonts w:cstheme="minorHAnsi"/>
+              <w:ind w:left="297" w:hanging="283"/>
+              <w:rPr>
+                <w:sz w:val="20"/>
+              </w:rPr>
+            </w:pPr>
+            <w:r>
+              <w:rPr>
                 <w:b/>
                 <w:sz w:val="20"/>
               </w:rPr>
@@ -15498,7 +15450,6 @@
             </w:r>
             <w:r>
               <w:rPr>
-                <w:rFonts w:cstheme="minorHAnsi"/>
                 <w:sz w:val="20"/>
               </w:rPr>
               <w:t xml:space="preserve"> Es el símbolo del elemento</w:t>
@@ -15506,19 +15457,17 @@
           </w:p>
           <w:p>
             <w:pPr>
-              <w:pStyle w:val="Prrafodelista"/>
               <w:numPr>
                 <w:ilvl w:val="0"/>
-                <w:numId w:val="7"/>
+                <w:numId w:val="17"/>
               </w:numPr>
-              <w:rPr>
-                <w:rFonts w:cstheme="minorHAnsi"/>
-                <w:sz w:val="20"/>
-              </w:rPr>
-            </w:pPr>
-            <w:r>
-              <w:rPr>
-                <w:rFonts w:cstheme="minorHAnsi"/>
+              <w:ind w:left="297" w:hanging="283"/>
+              <w:rPr>
+                <w:sz w:val="20"/>
+              </w:rPr>
+            </w:pPr>
+            <w:r>
+              <w:rPr>
                 <w:b/>
                 <w:sz w:val="20"/>
               </w:rPr>
@@ -15526,23 +15475,18 @@
             </w:r>
             <w:r>
               <w:rPr>
-                <w:rFonts w:cstheme="minorHAnsi"/>
                 <w:sz w:val="20"/>
               </w:rPr>
               <w:t xml:space="preserve"> Es la coordenada que </w:t>
             </w:r>
-            <w:proofErr w:type="spellStart"/>
-            <w:r>
-              <w:rPr>
-                <w:rFonts w:cstheme="minorHAnsi"/>
-                <w:sz w:val="20"/>
-              </w:rPr>
-              <w:t>esta</w:t>
-            </w:r>
-            <w:proofErr w:type="spellEnd"/>
-            <w:r>
-              <w:rPr>
-                <w:rFonts w:cstheme="minorHAnsi"/>
+            <w:r>
+              <w:rPr>
+                <w:sz w:val="20"/>
+              </w:rPr>
+              <w:t>está</w:t>
+            </w:r>
+            <w:r>
+              <w:rPr>
                 <w:sz w:val="20"/>
               </w:rPr>
               <w:t xml:space="preserve"> ocupando el elemento en un determinado instante en el juego</w:t>
@@ -15550,19 +15494,17 @@
           </w:p>
           <w:p>
             <w:pPr>
-              <w:pStyle w:val="Prrafodelista"/>
               <w:numPr>
                 <w:ilvl w:val="0"/>
-                <w:numId w:val="7"/>
+                <w:numId w:val="17"/>
               </w:numPr>
-              <w:rPr>
-                <w:rFonts w:cstheme="minorHAnsi"/>
-                <w:sz w:val="20"/>
-              </w:rPr>
-            </w:pPr>
-            <w:r>
-              <w:rPr>
-                <w:rFonts w:cstheme="minorHAnsi"/>
+              <w:ind w:left="297" w:hanging="283"/>
+              <w:rPr>
+                <w:sz w:val="20"/>
+              </w:rPr>
+            </w:pPr>
+            <w:r>
+              <w:rPr>
                 <w:b/>
                 <w:sz w:val="20"/>
               </w:rPr>
@@ -15570,7 +15512,6 @@
             </w:r>
             <w:r>
               <w:rPr>
-                <w:rFonts w:cstheme="minorHAnsi"/>
                 <w:sz w:val="20"/>
               </w:rPr>
               <w:t xml:space="preserve"> Es el laberinto al cual pertenece el elemento.</w:t>
@@ -15579,44 +15520,46 @@
         </w:tc>
       </w:tr>
       <w:tr>
+        <w:trPr>
+          <w:cantSplit/>
+          <w:jc w:val="center"/>
+        </w:trPr>
         <w:tc>
           <w:tcPr>
-            <w:tcW w:w="1127" w:type="dxa"/>
+            <w:tcW w:w="1134" w:type="dxa"/>
             <w:shd w:val="clear" w:color="auto" w:fill="DBE5F1" w:themeFill="accent1" w:themeFillTint="33"/>
+            <w:vAlign w:val="center"/>
           </w:tcPr>
           <w:p>
             <w:pPr>
-              <w:jc w:val="center"/>
-              <w:rPr>
-                <w:rFonts w:cstheme="minorHAnsi"/>
+              <w:rPr>
                 <w:b/>
                 <w:sz w:val="20"/>
               </w:rPr>
             </w:pPr>
             <w:r>
               <w:rPr>
-                <w:rFonts w:cstheme="minorHAnsi"/>
                 <w:b/>
                 <w:sz w:val="20"/>
               </w:rPr>
+              <w:lastRenderedPageBreak/>
               <w:t>Elemento Pasivo</w:t>
             </w:r>
           </w:p>
         </w:tc>
         <w:tc>
           <w:tcPr>
-            <w:tcW w:w="2616" w:type="dxa"/>
+            <w:tcW w:w="2552" w:type="dxa"/>
+            <w:vAlign w:val="center"/>
           </w:tcPr>
           <w:p>
             <w:pPr>
               <w:rPr>
-                <w:rFonts w:cstheme="minorHAnsi"/>
-                <w:sz w:val="20"/>
-              </w:rPr>
-            </w:pPr>
-            <w:r>
-              <w:rPr>
-                <w:rFonts w:cstheme="minorHAnsi"/>
+                <w:sz w:val="20"/>
+              </w:rPr>
+            </w:pPr>
+            <w:r>
+              <w:rPr>
                 <w:sz w:val="20"/>
               </w:rPr>
               <w:t>Representa un elemento pasivo del juego</w:t>
@@ -15625,24 +15568,23 @@
         </w:tc>
         <w:tc>
           <w:tcPr>
-            <w:tcW w:w="6343" w:type="dxa"/>
+            <w:tcW w:w="6237" w:type="dxa"/>
+            <w:vAlign w:val="center"/>
           </w:tcPr>
           <w:p>
             <w:pPr>
-              <w:pStyle w:val="Prrafodelista"/>
               <w:numPr>
                 <w:ilvl w:val="0"/>
-                <w:numId w:val="8"/>
+                <w:numId w:val="17"/>
               </w:numPr>
-              <w:rPr>
-                <w:rFonts w:cstheme="minorHAnsi"/>
+              <w:ind w:left="297" w:hanging="283"/>
+              <w:rPr>
                 <w:sz w:val="20"/>
               </w:rPr>
             </w:pPr>
             <w:proofErr w:type="spellStart"/>
             <w:r>
               <w:rPr>
-                <w:rFonts w:cstheme="minorHAnsi"/>
                 <w:b/>
                 <w:sz w:val="20"/>
               </w:rPr>
@@ -15651,7 +15593,6 @@
             <w:proofErr w:type="spellEnd"/>
             <w:r>
               <w:rPr>
-                <w:rFonts w:cstheme="minorHAnsi"/>
                 <w:b/>
                 <w:sz w:val="20"/>
               </w:rPr>
@@ -15659,7 +15600,6 @@
             </w:r>
             <w:r>
               <w:rPr>
-                <w:rFonts w:cstheme="minorHAnsi"/>
                 <w:sz w:val="20"/>
               </w:rPr>
               <w:t xml:space="preserve"> Modifica permanentemente el atributo de ataque del elemento activo que lo toma o usa.</w:t>
@@ -15667,20 +15607,18 @@
           </w:p>
           <w:p>
             <w:pPr>
-              <w:pStyle w:val="Prrafodelista"/>
               <w:numPr>
                 <w:ilvl w:val="0"/>
-                <w:numId w:val="8"/>
+                <w:numId w:val="17"/>
               </w:numPr>
-              <w:rPr>
-                <w:rFonts w:cstheme="minorHAnsi"/>
+              <w:ind w:left="297" w:hanging="283"/>
+              <w:rPr>
                 <w:sz w:val="20"/>
               </w:rPr>
             </w:pPr>
             <w:proofErr w:type="spellStart"/>
             <w:r>
               <w:rPr>
-                <w:rFonts w:cstheme="minorHAnsi"/>
                 <w:b/>
                 <w:sz w:val="20"/>
               </w:rPr>
@@ -15689,7 +15627,6 @@
             <w:proofErr w:type="spellEnd"/>
             <w:r>
               <w:rPr>
-                <w:rFonts w:cstheme="minorHAnsi"/>
                 <w:b/>
                 <w:sz w:val="20"/>
               </w:rPr>
@@ -15697,7 +15634,6 @@
             </w:r>
             <w:r>
               <w:rPr>
-                <w:rFonts w:cstheme="minorHAnsi"/>
                 <w:sz w:val="20"/>
               </w:rPr>
               <w:t xml:space="preserve"> Modifica permanentemente el atributo de defensa del elemento activo que lo toma o usa.</w:t>
@@ -15705,20 +15641,18 @@
           </w:p>
           <w:p>
             <w:pPr>
-              <w:pStyle w:val="Prrafodelista"/>
               <w:numPr>
                 <w:ilvl w:val="0"/>
-                <w:numId w:val="8"/>
+                <w:numId w:val="17"/>
               </w:numPr>
-              <w:rPr>
-                <w:rFonts w:cstheme="minorHAnsi"/>
+              <w:ind w:left="297" w:hanging="283"/>
+              <w:rPr>
                 <w:sz w:val="20"/>
               </w:rPr>
             </w:pPr>
             <w:proofErr w:type="spellStart"/>
             <w:r>
               <w:rPr>
-                <w:rFonts w:cstheme="minorHAnsi"/>
                 <w:b/>
                 <w:sz w:val="20"/>
               </w:rPr>
@@ -15727,7 +15661,6 @@
             <w:proofErr w:type="spellEnd"/>
             <w:r>
               <w:rPr>
-                <w:rFonts w:cstheme="minorHAnsi"/>
                 <w:b/>
                 <w:sz w:val="20"/>
               </w:rPr>
@@ -15735,7 +15668,6 @@
             </w:r>
             <w:r>
               <w:rPr>
-                <w:rFonts w:cstheme="minorHAnsi"/>
                 <w:sz w:val="20"/>
               </w:rPr>
               <w:t xml:space="preserve"> Modifica permanentemente el atributo de vida del elemento activo que lo toma o usa.</w:t>
@@ -15743,20 +15675,18 @@
           </w:p>
           <w:p>
             <w:pPr>
-              <w:pStyle w:val="Prrafodelista"/>
               <w:numPr>
                 <w:ilvl w:val="0"/>
-                <w:numId w:val="8"/>
+                <w:numId w:val="17"/>
               </w:numPr>
-              <w:rPr>
-                <w:rFonts w:cstheme="minorHAnsi"/>
+              <w:ind w:left="297" w:hanging="283"/>
+              <w:rPr>
                 <w:sz w:val="20"/>
               </w:rPr>
             </w:pPr>
             <w:proofErr w:type="spellStart"/>
             <w:r>
               <w:rPr>
-                <w:rFonts w:cstheme="minorHAnsi"/>
                 <w:b/>
                 <w:sz w:val="20"/>
               </w:rPr>
@@ -15765,7 +15695,6 @@
             <w:proofErr w:type="spellEnd"/>
             <w:r>
               <w:rPr>
-                <w:rFonts w:cstheme="minorHAnsi"/>
                 <w:b/>
                 <w:sz w:val="20"/>
               </w:rPr>
@@ -15773,7 +15702,6 @@
             </w:r>
             <w:r>
               <w:rPr>
-                <w:rFonts w:cstheme="minorHAnsi"/>
                 <w:sz w:val="20"/>
               </w:rPr>
               <w:t xml:space="preserve"> Modifica temporalmente el atributo de ataque del elemento activo que lo toma o usa.</w:t>
@@ -15781,20 +15709,18 @@
           </w:p>
           <w:p>
             <w:pPr>
-              <w:pStyle w:val="Prrafodelista"/>
               <w:numPr>
                 <w:ilvl w:val="0"/>
-                <w:numId w:val="8"/>
+                <w:numId w:val="17"/>
               </w:numPr>
-              <w:rPr>
-                <w:rFonts w:cstheme="minorHAnsi"/>
+              <w:ind w:left="297" w:hanging="283"/>
+              <w:rPr>
                 <w:sz w:val="20"/>
               </w:rPr>
             </w:pPr>
             <w:proofErr w:type="spellStart"/>
             <w:r>
               <w:rPr>
-                <w:rFonts w:cstheme="minorHAnsi"/>
                 <w:b/>
                 <w:sz w:val="20"/>
               </w:rPr>
@@ -15803,7 +15729,6 @@
             <w:proofErr w:type="spellEnd"/>
             <w:r>
               <w:rPr>
-                <w:rFonts w:cstheme="minorHAnsi"/>
                 <w:b/>
                 <w:sz w:val="20"/>
               </w:rPr>
@@ -15811,7 +15736,6 @@
             </w:r>
             <w:r>
               <w:rPr>
-                <w:rFonts w:cstheme="minorHAnsi"/>
                 <w:sz w:val="20"/>
               </w:rPr>
               <w:t xml:space="preserve"> Modifica temporalmente el atributo de defensa del elemento activo que lo toma o usa.</w:t>
@@ -15819,20 +15743,18 @@
           </w:p>
           <w:p>
             <w:pPr>
-              <w:pStyle w:val="Prrafodelista"/>
               <w:numPr>
                 <w:ilvl w:val="0"/>
-                <w:numId w:val="8"/>
+                <w:numId w:val="17"/>
               </w:numPr>
-              <w:rPr>
-                <w:rFonts w:cstheme="minorHAnsi"/>
+              <w:ind w:left="297" w:hanging="283"/>
+              <w:rPr>
                 <w:sz w:val="20"/>
               </w:rPr>
             </w:pPr>
             <w:proofErr w:type="spellStart"/>
             <w:r>
               <w:rPr>
-                <w:rFonts w:cstheme="minorHAnsi"/>
                 <w:b/>
                 <w:sz w:val="20"/>
               </w:rPr>
@@ -15841,7 +15763,6 @@
             <w:proofErr w:type="spellEnd"/>
             <w:r>
               <w:rPr>
-                <w:rFonts w:cstheme="minorHAnsi"/>
                 <w:b/>
                 <w:sz w:val="20"/>
               </w:rPr>
@@ -15849,7 +15770,6 @@
             </w:r>
             <w:r>
               <w:rPr>
-                <w:rFonts w:cstheme="minorHAnsi"/>
                 <w:sz w:val="20"/>
               </w:rPr>
               <w:t xml:space="preserve"> Modifica temporalmente el atributo de vida del elemento activo que lo toma o usa.</w:t>
@@ -15857,19 +15777,17 @@
           </w:p>
           <w:p>
             <w:pPr>
-              <w:pStyle w:val="Prrafodelista"/>
               <w:numPr>
                 <w:ilvl w:val="0"/>
-                <w:numId w:val="8"/>
+                <w:numId w:val="17"/>
               </w:numPr>
-              <w:rPr>
-                <w:rFonts w:cstheme="minorHAnsi"/>
-                <w:sz w:val="20"/>
-              </w:rPr>
-            </w:pPr>
-            <w:r>
-              <w:rPr>
-                <w:rFonts w:cstheme="minorHAnsi"/>
+              <w:ind w:left="297" w:hanging="283"/>
+              <w:rPr>
+                <w:sz w:val="20"/>
+              </w:rPr>
+            </w:pPr>
+            <w:r>
+              <w:rPr>
                 <w:b/>
                 <w:sz w:val="20"/>
               </w:rPr>
@@ -15877,7 +15795,6 @@
             </w:r>
             <w:r>
               <w:rPr>
-                <w:rFonts w:cstheme="minorHAnsi"/>
                 <w:sz w:val="20"/>
               </w:rPr>
               <w:t xml:space="preserve"> Especifica que el elemento pasivo hereda de un elemento</w:t>
@@ -15886,23 +15803,25 @@
         </w:tc>
       </w:tr>
       <w:tr>
+        <w:trPr>
+          <w:cantSplit/>
+          <w:jc w:val="center"/>
+        </w:trPr>
         <w:tc>
           <w:tcPr>
-            <w:tcW w:w="1127" w:type="dxa"/>
+            <w:tcW w:w="1134" w:type="dxa"/>
             <w:shd w:val="clear" w:color="auto" w:fill="DBE5F1" w:themeFill="accent1" w:themeFillTint="33"/>
+            <w:vAlign w:val="center"/>
           </w:tcPr>
           <w:p>
             <w:pPr>
-              <w:jc w:val="center"/>
-              <w:rPr>
-                <w:rFonts w:cstheme="minorHAnsi"/>
+              <w:rPr>
                 <w:b/>
                 <w:sz w:val="20"/>
               </w:rPr>
             </w:pPr>
             <w:r>
               <w:rPr>
-                <w:rFonts w:cstheme="minorHAnsi"/>
                 <w:b/>
                 <w:sz w:val="20"/>
               </w:rPr>
@@ -15912,18 +15831,17 @@
         </w:tc>
         <w:tc>
           <w:tcPr>
-            <w:tcW w:w="2616" w:type="dxa"/>
+            <w:tcW w:w="2552" w:type="dxa"/>
+            <w:vAlign w:val="center"/>
           </w:tcPr>
           <w:p>
             <w:pPr>
               <w:rPr>
-                <w:rFonts w:cstheme="minorHAnsi"/>
-                <w:sz w:val="20"/>
-              </w:rPr>
-            </w:pPr>
-            <w:r>
-              <w:rPr>
-                <w:rFonts w:cstheme="minorHAnsi"/>
+                <w:sz w:val="20"/>
+              </w:rPr>
+            </w:pPr>
+            <w:r>
+              <w:rPr>
                 <w:sz w:val="20"/>
               </w:rPr>
               <w:t>Representa a un elemento activo del juego</w:t>
@@ -15932,23 +15850,22 @@
         </w:tc>
         <w:tc>
           <w:tcPr>
-            <w:tcW w:w="6343" w:type="dxa"/>
+            <w:tcW w:w="6237" w:type="dxa"/>
+            <w:vAlign w:val="center"/>
           </w:tcPr>
           <w:p>
             <w:pPr>
-              <w:pStyle w:val="Prrafodelista"/>
               <w:numPr>
                 <w:ilvl w:val="0"/>
-                <w:numId w:val="9"/>
+                <w:numId w:val="17"/>
               </w:numPr>
-              <w:rPr>
-                <w:rFonts w:cstheme="minorHAnsi"/>
-                <w:sz w:val="20"/>
-              </w:rPr>
-            </w:pPr>
-            <w:r>
-              <w:rPr>
-                <w:rFonts w:cstheme="minorHAnsi"/>
+              <w:ind w:left="297" w:hanging="283"/>
+              <w:rPr>
+                <w:sz w:val="20"/>
+              </w:rPr>
+            </w:pPr>
+            <w:r>
+              <w:rPr>
                 <w:b/>
                 <w:sz w:val="20"/>
               </w:rPr>
@@ -15956,7 +15873,6 @@
             </w:r>
             <w:r>
               <w:rPr>
-                <w:rFonts w:cstheme="minorHAnsi"/>
                 <w:sz w:val="20"/>
               </w:rPr>
               <w:t xml:space="preserve"> Nivel de ataque del elemento activo</w:t>
@@ -15964,19 +15880,17 @@
           </w:p>
           <w:p>
             <w:pPr>
-              <w:pStyle w:val="Prrafodelista"/>
               <w:numPr>
                 <w:ilvl w:val="0"/>
-                <w:numId w:val="9"/>
+                <w:numId w:val="17"/>
               </w:numPr>
-              <w:rPr>
-                <w:rFonts w:cstheme="minorHAnsi"/>
-                <w:sz w:val="20"/>
-              </w:rPr>
-            </w:pPr>
-            <w:r>
-              <w:rPr>
-                <w:rFonts w:cstheme="minorHAnsi"/>
+              <w:ind w:left="297" w:hanging="283"/>
+              <w:rPr>
+                <w:sz w:val="20"/>
+              </w:rPr>
+            </w:pPr>
+            <w:r>
+              <w:rPr>
                 <w:b/>
                 <w:sz w:val="20"/>
               </w:rPr>
@@ -15984,7 +15898,6 @@
             </w:r>
             <w:r>
               <w:rPr>
-                <w:rFonts w:cstheme="minorHAnsi"/>
                 <w:sz w:val="20"/>
               </w:rPr>
               <w:t xml:space="preserve"> Nivel de defensa del elemento activo</w:t>
@@ -15992,19 +15905,17 @@
           </w:p>
           <w:p>
             <w:pPr>
-              <w:pStyle w:val="Prrafodelista"/>
               <w:numPr>
                 <w:ilvl w:val="0"/>
-                <w:numId w:val="9"/>
+                <w:numId w:val="17"/>
               </w:numPr>
-              <w:rPr>
-                <w:rFonts w:cstheme="minorHAnsi"/>
-                <w:sz w:val="20"/>
-              </w:rPr>
-            </w:pPr>
-            <w:r>
-              <w:rPr>
-                <w:rFonts w:cstheme="minorHAnsi"/>
+              <w:ind w:left="297" w:hanging="283"/>
+              <w:rPr>
+                <w:sz w:val="20"/>
+              </w:rPr>
+            </w:pPr>
+            <w:r>
+              <w:rPr>
                 <w:b/>
                 <w:sz w:val="20"/>
               </w:rPr>
@@ -16012,7 +15923,6 @@
             </w:r>
             <w:r>
               <w:rPr>
-                <w:rFonts w:cstheme="minorHAnsi"/>
                 <w:sz w:val="20"/>
               </w:rPr>
               <w:t xml:space="preserve"> Nivel de vida del elemento activo</w:t>
@@ -16020,19 +15930,17 @@
           </w:p>
           <w:p>
             <w:pPr>
-              <w:pStyle w:val="Prrafodelista"/>
               <w:numPr>
                 <w:ilvl w:val="0"/>
-                <w:numId w:val="9"/>
+                <w:numId w:val="17"/>
               </w:numPr>
-              <w:rPr>
-                <w:rFonts w:cstheme="minorHAnsi"/>
-                <w:sz w:val="20"/>
-              </w:rPr>
-            </w:pPr>
-            <w:r>
-              <w:rPr>
-                <w:rFonts w:cstheme="minorHAnsi"/>
+              <w:ind w:left="297" w:hanging="283"/>
+              <w:rPr>
+                <w:sz w:val="20"/>
+              </w:rPr>
+            </w:pPr>
+            <w:r>
+              <w:rPr>
                 <w:b/>
                 <w:sz w:val="20"/>
               </w:rPr>
@@ -16040,7 +15948,6 @@
             </w:r>
             <w:r>
               <w:rPr>
-                <w:rFonts w:cstheme="minorHAnsi"/>
                 <w:sz w:val="20"/>
               </w:rPr>
               <w:t xml:space="preserve"> Representa los elementos pasivos que el elemento activo posee</w:t>
@@ -16049,23 +15956,25 @@
         </w:tc>
       </w:tr>
       <w:tr>
+        <w:trPr>
+          <w:cantSplit/>
+          <w:jc w:val="center"/>
+        </w:trPr>
         <w:tc>
           <w:tcPr>
-            <w:tcW w:w="1127" w:type="dxa"/>
+            <w:tcW w:w="1134" w:type="dxa"/>
             <w:shd w:val="clear" w:color="auto" w:fill="DBE5F1" w:themeFill="accent1" w:themeFillTint="33"/>
+            <w:vAlign w:val="center"/>
           </w:tcPr>
           <w:p>
             <w:pPr>
-              <w:jc w:val="center"/>
-              <w:rPr>
-                <w:rFonts w:cstheme="minorHAnsi"/>
+              <w:rPr>
                 <w:b/>
                 <w:sz w:val="20"/>
               </w:rPr>
             </w:pPr>
             <w:r>
               <w:rPr>
-                <w:rFonts w:cstheme="minorHAnsi"/>
                 <w:b/>
                 <w:sz w:val="20"/>
               </w:rPr>
@@ -16075,18 +15984,17 @@
         </w:tc>
         <w:tc>
           <w:tcPr>
-            <w:tcW w:w="2616" w:type="dxa"/>
+            <w:tcW w:w="2552" w:type="dxa"/>
+            <w:vAlign w:val="center"/>
           </w:tcPr>
           <w:p>
             <w:pPr>
               <w:rPr>
-                <w:rFonts w:cstheme="minorHAnsi"/>
-                <w:sz w:val="20"/>
-              </w:rPr>
-            </w:pPr>
-            <w:r>
-              <w:rPr>
-                <w:rFonts w:cstheme="minorHAnsi"/>
+                <w:sz w:val="20"/>
+              </w:rPr>
+            </w:pPr>
+            <w:r>
+              <w:rPr>
                 <w:sz w:val="20"/>
               </w:rPr>
               <w:t>Representa a un elemento activo que es un jugador humano</w:t>
@@ -16095,23 +16003,22 @@
         </w:tc>
         <w:tc>
           <w:tcPr>
-            <w:tcW w:w="6343" w:type="dxa"/>
+            <w:tcW w:w="6237" w:type="dxa"/>
+            <w:vAlign w:val="center"/>
           </w:tcPr>
           <w:p>
             <w:pPr>
-              <w:pStyle w:val="Prrafodelista"/>
               <w:numPr>
                 <w:ilvl w:val="0"/>
-                <w:numId w:val="10"/>
+                <w:numId w:val="17"/>
               </w:numPr>
-              <w:rPr>
-                <w:rFonts w:cstheme="minorHAnsi"/>
-                <w:sz w:val="20"/>
-              </w:rPr>
-            </w:pPr>
-            <w:r>
-              <w:rPr>
-                <w:rFonts w:cstheme="minorHAnsi"/>
+              <w:ind w:left="297" w:hanging="283"/>
+              <w:rPr>
+                <w:sz w:val="20"/>
+              </w:rPr>
+            </w:pPr>
+            <w:r>
+              <w:rPr>
                 <w:b/>
                 <w:sz w:val="20"/>
               </w:rPr>
@@ -16119,7 +16026,6 @@
             </w:r>
             <w:r>
               <w:rPr>
-                <w:rFonts w:cstheme="minorHAnsi"/>
                 <w:sz w:val="20"/>
               </w:rPr>
               <w:t xml:space="preserve"> Es el nombre del jugador</w:t>
@@ -16127,19 +16033,17 @@
           </w:p>
           <w:p>
             <w:pPr>
-              <w:pStyle w:val="Prrafodelista"/>
               <w:numPr>
                 <w:ilvl w:val="0"/>
-                <w:numId w:val="10"/>
+                <w:numId w:val="17"/>
               </w:numPr>
-              <w:rPr>
-                <w:rFonts w:cstheme="minorHAnsi"/>
-                <w:sz w:val="20"/>
-              </w:rPr>
-            </w:pPr>
-            <w:r>
-              <w:rPr>
-                <w:rFonts w:cstheme="minorHAnsi"/>
+              <w:ind w:left="297" w:hanging="283"/>
+              <w:rPr>
+                <w:sz w:val="20"/>
+              </w:rPr>
+            </w:pPr>
+            <w:r>
+              <w:rPr>
                 <w:b/>
                 <w:sz w:val="20"/>
               </w:rPr>
@@ -16147,7 +16051,6 @@
             </w:r>
             <w:r>
               <w:rPr>
-                <w:rFonts w:cstheme="minorHAnsi"/>
                 <w:sz w:val="20"/>
               </w:rPr>
               <w:t xml:space="preserve"> Especifica que el jugador hereda de un elemento activo.</w:t>
@@ -16156,16 +16059,19 @@
         </w:tc>
       </w:tr>
       <w:tr>
+        <w:trPr>
+          <w:cantSplit/>
+          <w:jc w:val="center"/>
+        </w:trPr>
         <w:tc>
           <w:tcPr>
-            <w:tcW w:w="1127" w:type="dxa"/>
+            <w:tcW w:w="1134" w:type="dxa"/>
             <w:shd w:val="clear" w:color="auto" w:fill="DBE5F1" w:themeFill="accent1" w:themeFillTint="33"/>
+            <w:vAlign w:val="center"/>
           </w:tcPr>
           <w:p>
             <w:pPr>
-              <w:jc w:val="center"/>
-              <w:rPr>
-                <w:rFonts w:cstheme="minorHAnsi"/>
+              <w:rPr>
                 <w:b/>
                 <w:sz w:val="20"/>
               </w:rPr>
@@ -16173,7 +16079,6 @@
             <w:proofErr w:type="spellStart"/>
             <w:r>
               <w:rPr>
-                <w:rFonts w:cstheme="minorHAnsi"/>
                 <w:b/>
                 <w:sz w:val="20"/>
               </w:rPr>
@@ -16184,18 +16089,17 @@
         </w:tc>
         <w:tc>
           <w:tcPr>
-            <w:tcW w:w="2616" w:type="dxa"/>
+            <w:tcW w:w="2552" w:type="dxa"/>
+            <w:vAlign w:val="center"/>
           </w:tcPr>
           <w:p>
             <w:pPr>
               <w:rPr>
-                <w:rFonts w:cstheme="minorHAnsi"/>
-                <w:sz w:val="20"/>
-              </w:rPr>
-            </w:pPr>
-            <w:r>
-              <w:rPr>
-                <w:rFonts w:cstheme="minorHAnsi"/>
+                <w:sz w:val="20"/>
+              </w:rPr>
+            </w:pPr>
+            <w:r>
+              <w:rPr>
                 <w:sz w:val="20"/>
               </w:rPr>
               <w:t>Representa a un elemento activo que es independiente (no humano)</w:t>
@@ -16204,23 +16108,22 @@
         </w:tc>
         <w:tc>
           <w:tcPr>
-            <w:tcW w:w="6343" w:type="dxa"/>
+            <w:tcW w:w="6237" w:type="dxa"/>
+            <w:vAlign w:val="center"/>
           </w:tcPr>
           <w:p>
             <w:pPr>
-              <w:pStyle w:val="Prrafodelista"/>
               <w:numPr>
                 <w:ilvl w:val="0"/>
-                <w:numId w:val="11"/>
+                <w:numId w:val="17"/>
               </w:numPr>
-              <w:rPr>
-                <w:rFonts w:cstheme="minorHAnsi"/>
-                <w:sz w:val="20"/>
-              </w:rPr>
-            </w:pPr>
-            <w:r>
-              <w:rPr>
-                <w:rFonts w:cstheme="minorHAnsi"/>
+              <w:ind w:left="297" w:hanging="283"/>
+              <w:rPr>
+                <w:sz w:val="20"/>
+              </w:rPr>
+            </w:pPr>
+            <w:r>
+              <w:rPr>
                 <w:b/>
                 <w:sz w:val="20"/>
               </w:rPr>
@@ -16228,7 +16131,6 @@
             </w:r>
             <w:r>
               <w:rPr>
-                <w:rFonts w:cstheme="minorHAnsi"/>
                 <w:sz w:val="20"/>
               </w:rPr>
               <w:t xml:space="preserve"> Es el identificador del elemento independiente</w:t>
@@ -16236,19 +16138,17 @@
           </w:p>
           <w:p>
             <w:pPr>
-              <w:pStyle w:val="Prrafodelista"/>
               <w:numPr>
                 <w:ilvl w:val="0"/>
-                <w:numId w:val="11"/>
+                <w:numId w:val="17"/>
               </w:numPr>
-              <w:rPr>
-                <w:rFonts w:cstheme="minorHAnsi"/>
-                <w:sz w:val="20"/>
-              </w:rPr>
-            </w:pPr>
-            <w:r>
-              <w:rPr>
-                <w:rFonts w:cstheme="minorHAnsi"/>
+              <w:ind w:left="297" w:hanging="283"/>
+              <w:rPr>
+                <w:sz w:val="20"/>
+              </w:rPr>
+            </w:pPr>
+            <w:r>
+              <w:rPr>
                 <w:b/>
                 <w:sz w:val="20"/>
               </w:rPr>
@@ -16256,7 +16156,6 @@
             </w:r>
             <w:r>
               <w:rPr>
-                <w:rFonts w:cstheme="minorHAnsi"/>
                 <w:sz w:val="20"/>
               </w:rPr>
               <w:t xml:space="preserve"> Especifica que el jugador hereda de un elemento activo</w:t>
@@ -16265,6 +16164,8 @@
         </w:tc>
       </w:tr>
     </w:tbl>
+    <w:p/>
+    <w:p/>
     <w:p/>
     <w:p>
       <w:pPr>
@@ -16336,7 +16237,6 @@
           <w:b/>
           <w:smallCaps/>
         </w:rPr>
-        <w:lastRenderedPageBreak/>
         <w:t>Diagrama De Concurrencia</w:t>
       </w:r>
     </w:p>
@@ -16445,7 +16345,7 @@
           <w:smallCaps/>
         </w:rPr>
       </w:pPr>
-      <w:bookmarkStart w:id="15" w:name="_Toc307748852"/>
+      <w:bookmarkStart w:id="8" w:name="_Toc307748852"/>
       <w:r>
         <w:rPr>
           <w:rFonts w:cstheme="minorHAnsi"/>
@@ -16454,7 +16354,7 @@
         </w:rPr>
         <w:t>Lecciones Aprendidas</w:t>
       </w:r>
-      <w:bookmarkEnd w:id="15"/>
+      <w:bookmarkEnd w:id="8"/>
     </w:p>
     <w:p>
       <w:pPr>
@@ -16517,7 +16417,7 @@
           <w:szCs w:val="22"/>
         </w:rPr>
       </w:pPr>
-      <w:bookmarkStart w:id="16" w:name="_Toc307748853"/>
+      <w:bookmarkStart w:id="9" w:name="_Toc307748853"/>
       <w:r>
         <w:rPr>
           <w:rFonts w:cstheme="minorHAnsi"/>
@@ -16527,7 +16427,7 @@
         </w:rPr>
         <w:t>Conclusiones</w:t>
       </w:r>
-      <w:bookmarkEnd w:id="16"/>
+      <w:bookmarkEnd w:id="9"/>
     </w:p>
     <w:p>
       <w:pPr>
@@ -16731,7 +16631,7 @@
         <w:noProof/>
         <w:sz w:val="20"/>
       </w:rPr>
-      <w:t>20</w:t>
+      <w:t>18</w:t>
     </w:r>
     <w:r>
       <w:rPr>
@@ -18692,6 +18592,119 @@
       </w:rPr>
     </w:lvl>
   </w:abstractNum>
+  <w:abstractNum w:abstractNumId="16">
+    <w:nsid w:val="753F4DF4"/>
+    <w:multiLevelType w:val="hybridMultilevel"/>
+    <w:tmpl w:val="A57CF1E2"/>
+    <w:lvl w:ilvl="0" w:tplc="240A0001">
+      <w:start w:val="1"/>
+      <w:numFmt w:val="bullet"/>
+      <w:lvlText w:val=""/>
+      <w:lvlJc w:val="left"/>
+      <w:pPr>
+        <w:ind w:left="720" w:hanging="360"/>
+      </w:pPr>
+      <w:rPr>
+        <w:rFonts w:ascii="Symbol" w:hAnsi="Symbol" w:hint="default"/>
+      </w:rPr>
+    </w:lvl>
+    <w:lvl w:ilvl="1" w:tplc="240A0003" w:tentative="1">
+      <w:start w:val="1"/>
+      <w:numFmt w:val="bullet"/>
+      <w:lvlText w:val="o"/>
+      <w:lvlJc w:val="left"/>
+      <w:pPr>
+        <w:ind w:left="1440" w:hanging="360"/>
+      </w:pPr>
+      <w:rPr>
+        <w:rFonts w:ascii="Courier New" w:hAnsi="Courier New" w:cs="Courier New" w:hint="default"/>
+      </w:rPr>
+    </w:lvl>
+    <w:lvl w:ilvl="2" w:tplc="240A0005" w:tentative="1">
+      <w:start w:val="1"/>
+      <w:numFmt w:val="bullet"/>
+      <w:lvlText w:val=""/>
+      <w:lvlJc w:val="left"/>
+      <w:pPr>
+        <w:ind w:left="2160" w:hanging="360"/>
+      </w:pPr>
+      <w:rPr>
+        <w:rFonts w:ascii="Wingdings" w:hAnsi="Wingdings" w:hint="default"/>
+      </w:rPr>
+    </w:lvl>
+    <w:lvl w:ilvl="3" w:tplc="240A0001" w:tentative="1">
+      <w:start w:val="1"/>
+      <w:numFmt w:val="bullet"/>
+      <w:lvlText w:val=""/>
+      <w:lvlJc w:val="left"/>
+      <w:pPr>
+        <w:ind w:left="2880" w:hanging="360"/>
+      </w:pPr>
+      <w:rPr>
+        <w:rFonts w:ascii="Symbol" w:hAnsi="Symbol" w:hint="default"/>
+      </w:rPr>
+    </w:lvl>
+    <w:lvl w:ilvl="4" w:tplc="240A0003" w:tentative="1">
+      <w:start w:val="1"/>
+      <w:numFmt w:val="bullet"/>
+      <w:lvlText w:val="o"/>
+      <w:lvlJc w:val="left"/>
+      <w:pPr>
+        <w:ind w:left="3600" w:hanging="360"/>
+      </w:pPr>
+      <w:rPr>
+        <w:rFonts w:ascii="Courier New" w:hAnsi="Courier New" w:cs="Courier New" w:hint="default"/>
+      </w:rPr>
+    </w:lvl>
+    <w:lvl w:ilvl="5" w:tplc="240A0005" w:tentative="1">
+      <w:start w:val="1"/>
+      <w:numFmt w:val="bullet"/>
+      <w:lvlText w:val=""/>
+      <w:lvlJc w:val="left"/>
+      <w:pPr>
+        <w:ind w:left="4320" w:hanging="360"/>
+      </w:pPr>
+      <w:rPr>
+        <w:rFonts w:ascii="Wingdings" w:hAnsi="Wingdings" w:hint="default"/>
+      </w:rPr>
+    </w:lvl>
+    <w:lvl w:ilvl="6" w:tplc="240A0001" w:tentative="1">
+      <w:start w:val="1"/>
+      <w:numFmt w:val="bullet"/>
+      <w:lvlText w:val=""/>
+      <w:lvlJc w:val="left"/>
+      <w:pPr>
+        <w:ind w:left="5040" w:hanging="360"/>
+      </w:pPr>
+      <w:rPr>
+        <w:rFonts w:ascii="Symbol" w:hAnsi="Symbol" w:hint="default"/>
+      </w:rPr>
+    </w:lvl>
+    <w:lvl w:ilvl="7" w:tplc="240A0003" w:tentative="1">
+      <w:start w:val="1"/>
+      <w:numFmt w:val="bullet"/>
+      <w:lvlText w:val="o"/>
+      <w:lvlJc w:val="left"/>
+      <w:pPr>
+        <w:ind w:left="5760" w:hanging="360"/>
+      </w:pPr>
+      <w:rPr>
+        <w:rFonts w:ascii="Courier New" w:hAnsi="Courier New" w:cs="Courier New" w:hint="default"/>
+      </w:rPr>
+    </w:lvl>
+    <w:lvl w:ilvl="8" w:tplc="240A0005" w:tentative="1">
+      <w:start w:val="1"/>
+      <w:numFmt w:val="bullet"/>
+      <w:lvlText w:val=""/>
+      <w:lvlJc w:val="left"/>
+      <w:pPr>
+        <w:ind w:left="6480" w:hanging="360"/>
+      </w:pPr>
+      <w:rPr>
+        <w:rFonts w:ascii="Wingdings" w:hAnsi="Wingdings" w:hint="default"/>
+      </w:rPr>
+    </w:lvl>
+  </w:abstractNum>
   <w:num w:numId="1">
     <w:abstractNumId w:val="7"/>
   </w:num>
@@ -18739,6 +18752,9 @@
   </w:num>
   <w:num w:numId="16">
     <w:abstractNumId w:val="8"/>
+  </w:num>
+  <w:num w:numId="17">
+    <w:abstractNumId w:val="16"/>
   </w:num>
   <w:numIdMacAtCleanup w:val="16"/>
 </w:numbering>
@@ -18986,7 +19002,6 @@
   <w:style w:type="character" w:default="1" w:styleId="Fuentedeprrafopredeter">
     <w:name w:val="Default Paragraph Font"/>
     <w:uiPriority w:val="1"/>
-    <w:semiHidden/>
     <w:unhideWhenUsed/>
   </w:style>
   <w:style w:type="table" w:default="1" w:styleId="Tablanormal">
@@ -20179,7 +20194,7 @@
 </file>
 
 <file path=customXml/itemProps1.xml><?xml version="1.0" encoding="utf-8"?>
-<ds:datastoreItem xmlns:ds="http://schemas.openxmlformats.org/officeDocument/2006/customXml" ds:itemID="{C98869C9-2B67-45C9-B815-642183BBD25F}">
+<ds:datastoreItem xmlns:ds="http://schemas.openxmlformats.org/officeDocument/2006/customXml" ds:itemID="{E4C8E091-D77E-456C-A781-EE3F01C3010B}">
   <ds:schemaRefs>
     <ds:schemaRef ds:uri="http://schemas.openxmlformats.org/officeDocument/2006/bibliography"/>
   </ds:schemaRefs>

</xml_diff>